<commit_message>
Lighten banding and darken text in immunization reports AB#16822
</commit_message>
<xml_diff>
--- a/Apps/GatewayApi/src/Assets/Templates/DependentImmunizationRecommendationReport.docx
+++ b/Apps/GatewayApi/src/Assets/Templates/DependentImmunizationRecommendationReport.docx
@@ -1,6 +1,6 @@
 
 <file path=word/document.xml><?xml version="1.0" encoding="utf-8"?>
-<w:document xmlns:wpc="http://schemas.microsoft.com/office/word/2010/wordprocessingCanvas" xmlns:cx="http://schemas.microsoft.com/office/drawing/2014/chartex" xmlns:cx1="http://schemas.microsoft.com/office/drawing/2015/9/8/chartex" xmlns:cx2="http://schemas.microsoft.com/office/drawing/2015/10/21/chartex" xmlns:cx3="http://schemas.microsoft.com/office/drawing/2016/5/9/chartex" xmlns:cx4="http://schemas.microsoft.com/office/drawing/2016/5/10/chartex" xmlns:cx5="http://schemas.microsoft.com/office/drawing/2016/5/11/chartex" xmlns:cx6="http://schemas.microsoft.com/office/drawing/2016/5/12/chartex" xmlns:cx7="http://schemas.microsoft.com/office/drawing/2016/5/13/chartex" xmlns:cx8="http://schemas.microsoft.com/office/drawing/2016/5/14/chartex" xmlns:mc="http://schemas.openxmlformats.org/markup-compatibility/2006" xmlns:aink="http://schemas.microsoft.com/office/drawing/2016/ink" xmlns:am3d="http://schemas.microsoft.com/office/drawing/2017/model3d" xmlns:o="urn:schemas-microsoft-com:office:office" xmlns:oel="http://schemas.microsoft.com/office/2019/extlst" xmlns:r="http://schemas.openxmlformats.org/officeDocument/2006/relationships" xmlns:m="http://schemas.openxmlformats.org/officeDocument/2006/math" xmlns:v="urn:schemas-microsoft-com:vml" xmlns:wp14="http://schemas.microsoft.com/office/word/2010/wordprocessingDrawing" xmlns:wp="http://schemas.openxmlformats.org/drawingml/2006/wordprocessingDrawing" xmlns:w10="urn:schemas-microsoft-com:office:word" xmlns:w="http://schemas.openxmlformats.org/wordprocessingml/2006/main" xmlns:w14="http://schemas.microsoft.com/office/word/2010/wordml" xmlns:w15="http://schemas.microsoft.com/office/word/2012/wordml" xmlns:w16cex="http://schemas.microsoft.com/office/word/2018/wordml/cex" xmlns:w16cid="http://schemas.microsoft.com/office/word/2016/wordml/cid" xmlns:w16="http://schemas.microsoft.com/office/word/2018/wordml" xmlns:w16sdtdh="http://schemas.microsoft.com/office/word/2020/wordml/sdtdatahash" xmlns:w16se="http://schemas.microsoft.com/office/word/2015/wordml/symex" xmlns:wpg="http://schemas.microsoft.com/office/word/2010/wordprocessingGroup" xmlns:wpi="http://schemas.microsoft.com/office/word/2010/wordprocessingInk" xmlns:wne="http://schemas.microsoft.com/office/word/2006/wordml" xmlns:wps="http://schemas.microsoft.com/office/word/2010/wordprocessingShape" mc:Ignorable="w14 w15 w16se w16cid w16 w16cex w16sdtdh wp14">
+<w:document xmlns:wpc="http://schemas.microsoft.com/office/word/2010/wordprocessingCanvas" xmlns:cx="http://schemas.microsoft.com/office/drawing/2014/chartex" xmlns:cx1="http://schemas.microsoft.com/office/drawing/2015/9/8/chartex" xmlns:cx2="http://schemas.microsoft.com/office/drawing/2015/10/21/chartex" xmlns:cx3="http://schemas.microsoft.com/office/drawing/2016/5/9/chartex" xmlns:cx4="http://schemas.microsoft.com/office/drawing/2016/5/10/chartex" xmlns:cx5="http://schemas.microsoft.com/office/drawing/2016/5/11/chartex" xmlns:cx6="http://schemas.microsoft.com/office/drawing/2016/5/12/chartex" xmlns:cx7="http://schemas.microsoft.com/office/drawing/2016/5/13/chartex" xmlns:cx8="http://schemas.microsoft.com/office/drawing/2016/5/14/chartex" xmlns:mc="http://schemas.openxmlformats.org/markup-compatibility/2006" xmlns:aink="http://schemas.microsoft.com/office/drawing/2016/ink" xmlns:am3d="http://schemas.microsoft.com/office/drawing/2017/model3d" xmlns:o="urn:schemas-microsoft-com:office:office" xmlns:oel="http://schemas.microsoft.com/office/2019/extlst" xmlns:r="http://schemas.openxmlformats.org/officeDocument/2006/relationships" xmlns:m="http://schemas.openxmlformats.org/officeDocument/2006/math" xmlns:v="urn:schemas-microsoft-com:vml" xmlns:wp14="http://schemas.microsoft.com/office/word/2010/wordprocessingDrawing" xmlns:wp="http://schemas.openxmlformats.org/drawingml/2006/wordprocessingDrawing" xmlns:w10="urn:schemas-microsoft-com:office:word" xmlns:w="http://schemas.openxmlformats.org/wordprocessingml/2006/main" xmlns:w14="http://schemas.microsoft.com/office/word/2010/wordml" xmlns:w15="http://schemas.microsoft.com/office/word/2012/wordml" xmlns:w16cex="http://schemas.microsoft.com/office/word/2018/wordml/cex" xmlns:w16cid="http://schemas.microsoft.com/office/word/2016/wordml/cid" xmlns:w16="http://schemas.microsoft.com/office/word/2018/wordml" xmlns:w16du="http://schemas.microsoft.com/office/word/2023/wordml/word16du" xmlns:w16sdtdh="http://schemas.microsoft.com/office/word/2020/wordml/sdtdatahash" xmlns:w16se="http://schemas.microsoft.com/office/word/2015/wordml/symex" xmlns:wpg="http://schemas.microsoft.com/office/word/2010/wordprocessingGroup" xmlns:wpi="http://schemas.microsoft.com/office/word/2010/wordprocessingInk" xmlns:wne="http://schemas.microsoft.com/office/word/2006/wordml" xmlns:wps="http://schemas.microsoft.com/office/word/2010/wordprocessingShape" mc:Ignorable="w14 w15 w16se w16cid w16 w16cex w16sdtdh w16du wp14">
   <w:body>
     <w:p>
       <w:pPr>
@@ -67,7 +67,7 @@
                 <w:rFonts w:ascii="Myriad-Pro, Calibri, Arial" w:hAnsi="Myriad-Pro, Calibri, Arial"/>
                 <w:b/>
                 <w:bCs w:val="0"/>
-                <w:color w:val="313132"/>
+                <w:color w:val="auto"/>
                 <w:sz w:val="14"/>
                 <w:szCs w:val="14"/>
               </w:rPr>
@@ -78,7 +78,7 @@
                 <w:rFonts w:ascii="Myriad-Pro, Calibri, Arial" w:hAnsi="Myriad-Pro, Calibri, Arial"/>
                 <w:b/>
                 <w:bCs w:val="0"/>
-                <w:color w:val="313132"/>
+                <w:color w:val="auto"/>
                 <w:sz w:val="14"/>
                 <w:szCs w:val="14"/>
               </w:rPr>
@@ -96,7 +96,7 @@
                 <w:rStyle w:val="Strong"/>
                 <w:rFonts w:ascii="Myriad-Pro, Calibri, Arial" w:hAnsi="Myriad-Pro, Calibri, Arial"/>
                 <w:bCs w:val="0"/>
-                <w:color w:val="313132"/>
+                <w:color w:val="auto"/>
                 <w:sz w:val="14"/>
                 <w:szCs w:val="14"/>
               </w:rPr>
@@ -114,7 +114,7 @@
                 <w:rFonts w:ascii="Myriad-Pro, Calibri, Arial" w:hAnsi="Myriad-Pro, Calibri, Arial"/>
                 <w:b/>
                 <w:bCs w:val="0"/>
-                <w:color w:val="313132"/>
+                <w:color w:val="auto"/>
                 <w:sz w:val="14"/>
                 <w:szCs w:val="14"/>
               </w:rPr>
@@ -125,7 +125,7 @@
                 <w:rFonts w:ascii="Myriad-Pro, Calibri, Arial" w:hAnsi="Myriad-Pro, Calibri, Arial"/>
                 <w:b/>
                 <w:bCs w:val="0"/>
-                <w:color w:val="313132"/>
+                <w:color w:val="auto"/>
                 <w:sz w:val="14"/>
                 <w:szCs w:val="14"/>
               </w:rPr>
@@ -136,7 +136,7 @@
                 <w:rStyle w:val="Strong"/>
                 <w:rFonts w:ascii="Myriad-Pro, Calibri, Arial" w:hAnsi="Myriad-Pro, Calibri, Arial"/>
                 <w:b/>
-                <w:color w:val="313132"/>
+                <w:color w:val="auto"/>
                 <w:sz w:val="14"/>
                 <w:szCs w:val="14"/>
               </w:rPr>
@@ -160,11 +160,13 @@
               <w:pStyle w:val="Small"/>
               <w:rPr>
                 <w:rFonts w:ascii="Myriad-Pro, Calibri, Arial" w:hAnsi="Myriad-Pro, Calibri, Arial"/>
+                <w:color w:val="auto"/>
               </w:rPr>
             </w:pPr>
             <w:r>
               <w:rPr>
                 <w:rFonts w:ascii="Myriad-Pro, Calibri, Arial" w:hAnsi="Myriad-Pro, Calibri, Arial"/>
+                <w:color w:val="auto"/>
               </w:rPr>
               <w:t>{</w:t>
             </w:r>
@@ -173,20 +175,16 @@
             <w:r>
               <w:rPr>
                 <w:rFonts w:ascii="Myriad-Pro, Calibri, Arial" w:hAnsi="Myriad-Pro, Calibri, Arial"/>
-              </w:rPr>
-              <w:t>d.</w:t>
-            </w:r>
-            <w:r>
-              <w:rPr>
-                <w:rFonts w:ascii="Myriad-Pro, Calibri, Arial" w:hAnsi="Myriad-Pro, Calibri, Arial"/>
-              </w:rPr>
-              <w:t>recommendations</w:t>
+                <w:color w:val="auto"/>
+              </w:rPr>
+              <w:t>d.recommendations</w:t>
             </w:r>
             <w:proofErr w:type="spellEnd"/>
             <w:proofErr w:type="gramEnd"/>
             <w:r>
               <w:rPr>
                 <w:rFonts w:ascii="Myriad-Pro, Calibri, Arial" w:hAnsi="Myriad-Pro, Calibri, Arial"/>
+                <w:color w:val="auto"/>
               </w:rPr>
               <w:t>[</w:t>
             </w:r>
@@ -194,6 +192,7 @@
             <w:r>
               <w:rPr>
                 <w:rFonts w:ascii="Myriad-Pro, Calibri, Arial" w:hAnsi="Myriad-Pro, Calibri, Arial"/>
+                <w:color w:val="auto"/>
               </w:rPr>
               <w:t>i</w:t>
             </w:r>
@@ -201,20 +200,9 @@
             <w:r>
               <w:rPr>
                 <w:rFonts w:ascii="Myriad-Pro, Calibri, Arial" w:hAnsi="Myriad-Pro, Calibri, Arial"/>
-              </w:rPr>
-              <w:t>].</w:t>
-            </w:r>
-            <w:r>
-              <w:rPr>
-                <w:rFonts w:ascii="Myriad-Pro, Calibri, Arial" w:hAnsi="Myriad-Pro, Calibri, Arial"/>
-              </w:rPr>
-              <w:t>immunization</w:t>
-            </w:r>
-            <w:r>
-              <w:rPr>
-                <w:rFonts w:ascii="Myriad-Pro, Calibri, Arial" w:hAnsi="Myriad-Pro, Calibri, Arial"/>
-              </w:rPr>
-              <w:t>}</w:t>
+                <w:color w:val="auto"/>
+              </w:rPr>
+              <w:t>].immunization}</w:t>
             </w:r>
           </w:p>
         </w:tc>
@@ -227,6 +215,7 @@
               <w:pStyle w:val="Small"/>
               <w:rPr>
                 <w:rFonts w:ascii="Myriad-Pro, Calibri, Arial" w:hAnsi="Myriad-Pro, Calibri, Arial"/>
+                <w:color w:val="auto"/>
               </w:rPr>
             </w:pPr>
           </w:p>
@@ -240,11 +229,13 @@
               <w:pStyle w:val="Small"/>
               <w:rPr>
                 <w:rFonts w:ascii="Myriad-Pro, Calibri, Arial" w:hAnsi="Myriad-Pro, Calibri, Arial"/>
+                <w:color w:val="auto"/>
               </w:rPr>
             </w:pPr>
             <w:r>
               <w:rPr>
                 <w:rFonts w:ascii="Myriad-Pro, Calibri, Arial" w:hAnsi="Myriad-Pro, Calibri, Arial"/>
+                <w:color w:val="auto"/>
               </w:rPr>
               <w:t>{</w:t>
             </w:r>
@@ -253,20 +244,16 @@
             <w:r>
               <w:rPr>
                 <w:rFonts w:ascii="Myriad-Pro, Calibri, Arial" w:hAnsi="Myriad-Pro, Calibri, Arial"/>
-              </w:rPr>
-              <w:t>d.</w:t>
-            </w:r>
-            <w:r>
-              <w:rPr>
-                <w:rFonts w:ascii="Myriad-Pro, Calibri, Arial" w:hAnsi="Myriad-Pro, Calibri, Arial"/>
-              </w:rPr>
-              <w:t>recommendations</w:t>
+                <w:color w:val="auto"/>
+              </w:rPr>
+              <w:t>d.recommendations</w:t>
             </w:r>
             <w:proofErr w:type="spellEnd"/>
             <w:proofErr w:type="gramEnd"/>
             <w:r>
               <w:rPr>
                 <w:rFonts w:ascii="Myriad-Pro, Calibri, Arial" w:hAnsi="Myriad-Pro, Calibri, Arial"/>
+                <w:color w:val="auto"/>
               </w:rPr>
               <w:t>[</w:t>
             </w:r>
@@ -274,6 +261,7 @@
             <w:r>
               <w:rPr>
                 <w:rFonts w:ascii="Myriad-Pro, Calibri, Arial" w:hAnsi="Myriad-Pro, Calibri, Arial"/>
+                <w:color w:val="auto"/>
               </w:rPr>
               <w:t>i</w:t>
             </w:r>
@@ -281,6 +269,7 @@
             <w:r>
               <w:rPr>
                 <w:rFonts w:ascii="Myriad-Pro, Calibri, Arial" w:hAnsi="Myriad-Pro, Calibri, Arial"/>
+                <w:color w:val="auto"/>
               </w:rPr>
               <w:t>].</w:t>
             </w:r>
@@ -288,6 +277,7 @@
             <w:r>
               <w:rPr>
                 <w:rFonts w:ascii="Myriad-Pro, Calibri, Arial" w:hAnsi="Myriad-Pro, Calibri, Arial"/>
+                <w:color w:val="auto"/>
               </w:rPr>
               <w:t>due_date</w:t>
             </w:r>
@@ -295,6 +285,7 @@
             <w:r>
               <w:rPr>
                 <w:rFonts w:ascii="Myriad-Pro, Calibri, Arial" w:hAnsi="Myriad-Pro, Calibri, Arial"/>
+                <w:color w:val="auto"/>
               </w:rPr>
               <w:t>}</w:t>
             </w:r>
@@ -315,11 +306,13 @@
               <w:pStyle w:val="Small"/>
               <w:rPr>
                 <w:rFonts w:ascii="Myriad-Pro, Calibri, Arial" w:hAnsi="Myriad-Pro, Calibri, Arial"/>
+                <w:color w:val="auto"/>
               </w:rPr>
             </w:pPr>
             <w:r>
               <w:rPr>
                 <w:rFonts w:ascii="Myriad-Pro, Calibri, Arial" w:hAnsi="Myriad-Pro, Calibri, Arial"/>
+                <w:color w:val="auto"/>
               </w:rPr>
               <w:t>{</w:t>
             </w:r>
@@ -328,34 +321,18 @@
             <w:r>
               <w:rPr>
                 <w:rFonts w:ascii="Myriad-Pro, Calibri, Arial" w:hAnsi="Myriad-Pro, Calibri, Arial"/>
-              </w:rPr>
-              <w:t>d.</w:t>
-            </w:r>
-            <w:r>
-              <w:rPr>
-                <w:rFonts w:ascii="Myriad-Pro, Calibri, Arial" w:hAnsi="Myriad-Pro, Calibri, Arial"/>
-              </w:rPr>
-              <w:t>recommendations</w:t>
+                <w:color w:val="auto"/>
+              </w:rPr>
+              <w:t>d.recommendations</w:t>
             </w:r>
             <w:proofErr w:type="spellEnd"/>
             <w:proofErr w:type="gramEnd"/>
             <w:r>
               <w:rPr>
                 <w:rFonts w:ascii="Myriad-Pro, Calibri, Arial" w:hAnsi="Myriad-Pro, Calibri, Arial"/>
-              </w:rPr>
-              <w:t>[i+1].</w:t>
-            </w:r>
-            <w:r>
-              <w:rPr>
-                <w:rFonts w:ascii="Myriad-Pro, Calibri, Arial" w:hAnsi="Myriad-Pro, Calibri, Arial"/>
-              </w:rPr>
-              <w:t>immunization</w:t>
-            </w:r>
-            <w:r>
-              <w:rPr>
-                <w:rFonts w:ascii="Myriad-Pro, Calibri, Arial" w:hAnsi="Myriad-Pro, Calibri, Arial"/>
-              </w:rPr>
-              <w:t>}</w:t>
+                <w:color w:val="auto"/>
+              </w:rPr>
+              <w:t>[i+1].immunization}</w:t>
             </w:r>
           </w:p>
         </w:tc>
@@ -368,6 +345,7 @@
               <w:pStyle w:val="Small"/>
               <w:rPr>
                 <w:rFonts w:ascii="Myriad-Pro, Calibri, Arial" w:hAnsi="Myriad-Pro, Calibri, Arial"/>
+                <w:color w:val="auto"/>
               </w:rPr>
             </w:pPr>
           </w:p>
@@ -381,11 +359,13 @@
               <w:pStyle w:val="Small"/>
               <w:rPr>
                 <w:rFonts w:ascii="Myriad-Pro, Calibri, Arial" w:hAnsi="Myriad-Pro, Calibri, Arial"/>
+                <w:color w:val="auto"/>
               </w:rPr>
             </w:pPr>
             <w:r>
               <w:rPr>
                 <w:rFonts w:ascii="Myriad-Pro, Calibri, Arial" w:hAnsi="Myriad-Pro, Calibri, Arial"/>
+                <w:color w:val="auto"/>
               </w:rPr>
               <w:t>{</w:t>
             </w:r>
@@ -394,20 +374,16 @@
             <w:r>
               <w:rPr>
                 <w:rFonts w:ascii="Myriad-Pro, Calibri, Arial" w:hAnsi="Myriad-Pro, Calibri, Arial"/>
-              </w:rPr>
-              <w:t>d.</w:t>
-            </w:r>
-            <w:r>
-              <w:rPr>
-                <w:rFonts w:ascii="Myriad-Pro, Calibri, Arial" w:hAnsi="Myriad-Pro, Calibri, Arial"/>
-              </w:rPr>
-              <w:t>recommendations</w:t>
+                <w:color w:val="auto"/>
+              </w:rPr>
+              <w:t>d.recommendations</w:t>
             </w:r>
             <w:proofErr w:type="spellEnd"/>
             <w:proofErr w:type="gramEnd"/>
             <w:r>
               <w:rPr>
                 <w:rFonts w:ascii="Myriad-Pro, Calibri, Arial" w:hAnsi="Myriad-Pro, Calibri, Arial"/>
+                <w:color w:val="auto"/>
               </w:rPr>
               <w:t>[i+1].</w:t>
             </w:r>
@@ -415,6 +391,7 @@
             <w:r>
               <w:rPr>
                 <w:rFonts w:ascii="Myriad-Pro, Calibri, Arial" w:hAnsi="Myriad-Pro, Calibri, Arial"/>
+                <w:color w:val="auto"/>
               </w:rPr>
               <w:t>due_date</w:t>
             </w:r>
@@ -422,6 +399,7 @@
             <w:r>
               <w:rPr>
                 <w:rFonts w:ascii="Myriad-Pro, Calibri, Arial" w:hAnsi="Myriad-Pro, Calibri, Arial"/>
+                <w:color w:val="auto"/>
               </w:rPr>
               <w:t>}</w:t>
             </w:r>
@@ -581,7 +559,7 @@
                 <w:rFonts w:ascii="Myriad-Pro, Calibri, Arial" w:hAnsi="Myriad-Pro, Calibri, Arial"/>
                 <w:b/>
                 <w:bCs w:val="0"/>
-                <w:color w:val="313132"/>
+                <w:color w:val="auto"/>
                 <w:sz w:val="14"/>
                 <w:szCs w:val="14"/>
               </w:rPr>
@@ -592,7 +570,7 @@
                 <w:rFonts w:ascii="Myriad-Pro, Calibri, Arial" w:hAnsi="Myriad-Pro, Calibri, Arial"/>
                 <w:b/>
                 <w:bCs w:val="0"/>
-                <w:color w:val="313132"/>
+                <w:color w:val="auto"/>
                 <w:sz w:val="14"/>
                 <w:szCs w:val="14"/>
               </w:rPr>
@@ -611,7 +589,7 @@
                 <w:rFonts w:ascii="Myriad-Pro, Calibri, Arial" w:hAnsi="Myriad-Pro, Calibri, Arial"/>
                 <w:b/>
                 <w:bCs w:val="0"/>
-                <w:color w:val="313132"/>
+                <w:color w:val="auto"/>
                 <w:sz w:val="14"/>
                 <w:szCs w:val="14"/>
               </w:rPr>
@@ -622,7 +600,7 @@
                 <w:rFonts w:ascii="Myriad-Pro, Calibri, Arial" w:hAnsi="Myriad-Pro, Calibri, Arial"/>
                 <w:b/>
                 <w:bCs w:val="0"/>
-                <w:color w:val="313132"/>
+                <w:color w:val="auto"/>
                 <w:sz w:val="14"/>
                 <w:szCs w:val="14"/>
               </w:rPr>
@@ -641,7 +619,7 @@
                 <w:rFonts w:ascii="Myriad-Pro, Calibri, Arial" w:hAnsi="Myriad-Pro, Calibri, Arial"/>
                 <w:b/>
                 <w:bCs w:val="0"/>
-                <w:color w:val="313132"/>
+                <w:color w:val="auto"/>
                 <w:sz w:val="14"/>
                 <w:szCs w:val="14"/>
               </w:rPr>
@@ -652,7 +630,7 @@
                 <w:rFonts w:ascii="Myriad-Pro, Calibri, Arial" w:hAnsi="Myriad-Pro, Calibri, Arial"/>
                 <w:b/>
                 <w:bCs w:val="0"/>
-                <w:color w:val="313132"/>
+                <w:color w:val="auto"/>
                 <w:sz w:val="14"/>
                 <w:szCs w:val="14"/>
               </w:rPr>
@@ -662,7 +640,7 @@
               <w:rPr>
                 <w:rStyle w:val="Strong"/>
                 <w:b/>
-                <w:color w:val="313132"/>
+                <w:color w:val="auto"/>
                 <w:sz w:val="14"/>
                 <w:szCs w:val="14"/>
               </w:rPr>
@@ -681,7 +659,7 @@
                 <w:rFonts w:ascii="Myriad-Pro, Calibri, Arial" w:hAnsi="Myriad-Pro, Calibri, Arial"/>
                 <w:b/>
                 <w:bCs w:val="0"/>
-                <w:color w:val="313132"/>
+                <w:color w:val="auto"/>
                 <w:sz w:val="14"/>
                 <w:szCs w:val="14"/>
               </w:rPr>
@@ -692,7 +670,7 @@
                 <w:rFonts w:ascii="Myriad-Pro, Calibri, Arial" w:hAnsi="Myriad-Pro, Calibri, Arial"/>
                 <w:b/>
                 <w:bCs w:val="0"/>
-                <w:color w:val="313132"/>
+                <w:color w:val="auto"/>
                 <w:sz w:val="14"/>
                 <w:szCs w:val="14"/>
               </w:rPr>
@@ -711,7 +689,7 @@
                 <w:rFonts w:ascii="Myriad-Pro, Calibri, Arial" w:hAnsi="Myriad-Pro, Calibri, Arial"/>
                 <w:b/>
                 <w:bCs w:val="0"/>
-                <w:color w:val="313132"/>
+                <w:color w:val="auto"/>
                 <w:sz w:val="14"/>
                 <w:szCs w:val="14"/>
               </w:rPr>
@@ -722,7 +700,7 @@
                 <w:rFonts w:ascii="Myriad-Pro, Calibri, Arial" w:hAnsi="Myriad-Pro, Calibri, Arial"/>
                 <w:b/>
                 <w:bCs w:val="0"/>
-                <w:color w:val="313132"/>
+                <w:color w:val="auto"/>
                 <w:sz w:val="14"/>
                 <w:szCs w:val="14"/>
               </w:rPr>
@@ -741,7 +719,7 @@
                 <w:rFonts w:ascii="Myriad-Pro, Calibri, Arial" w:hAnsi="Myriad-Pro, Calibri, Arial"/>
                 <w:b/>
                 <w:bCs w:val="0"/>
-                <w:color w:val="313132"/>
+                <w:color w:val="auto"/>
                 <w:sz w:val="14"/>
                 <w:szCs w:val="14"/>
               </w:rPr>
@@ -752,7 +730,7 @@
                 <w:rFonts w:ascii="Myriad-Pro, Calibri, Arial" w:hAnsi="Myriad-Pro, Calibri, Arial"/>
                 <w:b/>
                 <w:bCs w:val="0"/>
-                <w:color w:val="313132"/>
+                <w:color w:val="auto"/>
                 <w:sz w:val="14"/>
                 <w:szCs w:val="14"/>
               </w:rPr>
@@ -776,11 +754,13 @@
               <w:pStyle w:val="Small"/>
               <w:rPr>
                 <w:rFonts w:ascii="Myriad-Pro, Calibri, Arial" w:hAnsi="Myriad-Pro, Calibri, Arial"/>
+                <w:color w:val="auto"/>
               </w:rPr>
             </w:pPr>
             <w:r>
               <w:rPr>
                 <w:rFonts w:ascii="Myriad-Pro, Calibri, Arial" w:hAnsi="Myriad-Pro, Calibri, Arial"/>
+                <w:color w:val="auto"/>
               </w:rPr>
               <w:t>{</w:t>
             </w:r>
@@ -789,6 +769,7 @@
             <w:r>
               <w:rPr>
                 <w:rFonts w:ascii="Myriad-Pro, Calibri, Arial" w:hAnsi="Myriad-Pro, Calibri, Arial"/>
+                <w:color w:val="auto"/>
               </w:rPr>
               <w:t>d.records</w:t>
             </w:r>
@@ -797,6 +778,7 @@
             <w:r>
               <w:rPr>
                 <w:rFonts w:ascii="Myriad-Pro, Calibri, Arial" w:hAnsi="Myriad-Pro, Calibri, Arial"/>
+                <w:color w:val="auto"/>
               </w:rPr>
               <w:t>[</w:t>
             </w:r>
@@ -804,6 +786,7 @@
             <w:r>
               <w:rPr>
                 <w:rFonts w:ascii="Myriad-Pro, Calibri, Arial" w:hAnsi="Myriad-Pro, Calibri, Arial"/>
+                <w:color w:val="auto"/>
               </w:rPr>
               <w:t>i</w:t>
             </w:r>
@@ -811,6 +794,7 @@
             <w:r>
               <w:rPr>
                 <w:rFonts w:ascii="Myriad-Pro, Calibri, Arial" w:hAnsi="Myriad-Pro, Calibri, Arial"/>
+                <w:color w:val="auto"/>
               </w:rPr>
               <w:t>].date}</w:t>
             </w:r>
@@ -825,11 +809,13 @@
               <w:pStyle w:val="Small"/>
               <w:rPr>
                 <w:rFonts w:ascii="Myriad-Pro, Calibri, Arial" w:hAnsi="Myriad-Pro, Calibri, Arial"/>
+                <w:color w:val="auto"/>
               </w:rPr>
             </w:pPr>
             <w:r>
               <w:rPr>
                 <w:rFonts w:ascii="Myriad-Pro, Calibri, Arial" w:hAnsi="Myriad-Pro, Calibri, Arial"/>
+                <w:color w:val="auto"/>
               </w:rPr>
               <w:t>{</w:t>
             </w:r>
@@ -838,6 +824,7 @@
             <w:r>
               <w:rPr>
                 <w:rFonts w:ascii="Myriad-Pro, Calibri, Arial" w:hAnsi="Myriad-Pro, Calibri, Arial"/>
+                <w:color w:val="auto"/>
               </w:rPr>
               <w:t>d.records</w:t>
             </w:r>
@@ -846,6 +833,7 @@
             <w:r>
               <w:rPr>
                 <w:rFonts w:ascii="Myriad-Pro, Calibri, Arial" w:hAnsi="Myriad-Pro, Calibri, Arial"/>
+                <w:color w:val="auto"/>
               </w:rPr>
               <w:t>[</w:t>
             </w:r>
@@ -853,6 +841,7 @@
             <w:r>
               <w:rPr>
                 <w:rFonts w:ascii="Myriad-Pro, Calibri, Arial" w:hAnsi="Myriad-Pro, Calibri, Arial"/>
+                <w:color w:val="auto"/>
               </w:rPr>
               <w:t>i</w:t>
             </w:r>
@@ -860,20 +849,9 @@
             <w:r>
               <w:rPr>
                 <w:rFonts w:ascii="Myriad-Pro, Calibri, Arial" w:hAnsi="Myriad-Pro, Calibri, Arial"/>
-              </w:rPr>
-              <w:t>].</w:t>
-            </w:r>
-            <w:r>
-              <w:rPr>
-                <w:rFonts w:ascii="Myriad-Pro, Calibri, Arial" w:hAnsi="Myriad-Pro, Calibri, Arial"/>
-              </w:rPr>
-              <w:t>immunization</w:t>
-            </w:r>
-            <w:r>
-              <w:rPr>
-                <w:rFonts w:ascii="Myriad-Pro, Calibri, Arial" w:hAnsi="Myriad-Pro, Calibri, Arial"/>
-              </w:rPr>
-              <w:t>}</w:t>
+                <w:color w:val="auto"/>
+              </w:rPr>
+              <w:t>].immunization}</w:t>
             </w:r>
           </w:p>
         </w:tc>
@@ -886,11 +864,13 @@
               <w:pStyle w:val="Small"/>
               <w:rPr>
                 <w:rFonts w:ascii="Myriad-Pro, Calibri, Arial" w:hAnsi="Myriad-Pro, Calibri, Arial"/>
+                <w:color w:val="auto"/>
               </w:rPr>
             </w:pPr>
             <w:r>
               <w:rPr>
                 <w:rFonts w:ascii="Myriad-Pro, Calibri, Arial" w:hAnsi="Myriad-Pro, Calibri, Arial"/>
+                <w:color w:val="auto"/>
               </w:rPr>
               <w:t>{</w:t>
             </w:r>
@@ -899,6 +879,7 @@
             <w:r>
               <w:rPr>
                 <w:rFonts w:ascii="Myriad-Pro, Calibri, Arial" w:hAnsi="Myriad-Pro, Calibri, Arial"/>
+                <w:color w:val="auto"/>
               </w:rPr>
               <w:t>d.records</w:t>
             </w:r>
@@ -907,6 +888,7 @@
             <w:r>
               <w:rPr>
                 <w:rFonts w:ascii="Myriad-Pro, Calibri, Arial" w:hAnsi="Myriad-Pro, Calibri, Arial"/>
+                <w:color w:val="auto"/>
               </w:rPr>
               <w:t>[</w:t>
             </w:r>
@@ -914,6 +896,7 @@
             <w:r>
               <w:rPr>
                 <w:rFonts w:ascii="Myriad-Pro, Calibri, Arial" w:hAnsi="Myriad-Pro, Calibri, Arial"/>
+                <w:color w:val="auto"/>
               </w:rPr>
               <w:t>i</w:t>
             </w:r>
@@ -921,14 +904,9 @@
             <w:r>
               <w:rPr>
                 <w:rFonts w:ascii="Myriad-Pro, Calibri, Arial" w:hAnsi="Myriad-Pro, Calibri, Arial"/>
-              </w:rPr>
-              <w:t>].</w:t>
-            </w:r>
-            <w:r>
-              <w:rPr>
-                <w:rFonts w:ascii="Myriad-Pro, Calibri, Arial" w:hAnsi="Myriad-Pro, Calibri, Arial"/>
-              </w:rPr>
-              <w:t>agent}</w:t>
+                <w:color w:val="auto"/>
+              </w:rPr>
+              <w:t>].agent}</w:t>
             </w:r>
           </w:p>
         </w:tc>
@@ -941,11 +919,13 @@
               <w:pStyle w:val="Small"/>
               <w:rPr>
                 <w:rFonts w:ascii="Myriad-Pro, Calibri, Arial" w:hAnsi="Myriad-Pro, Calibri, Arial"/>
+                <w:color w:val="auto"/>
               </w:rPr>
             </w:pPr>
             <w:r>
               <w:rPr>
                 <w:rFonts w:ascii="Myriad-Pro, Calibri, Arial" w:hAnsi="Myriad-Pro, Calibri, Arial"/>
+                <w:color w:val="auto"/>
               </w:rPr>
               <w:t>{</w:t>
             </w:r>
@@ -954,6 +934,7 @@
             <w:r>
               <w:rPr>
                 <w:rFonts w:ascii="Myriad-Pro, Calibri, Arial" w:hAnsi="Myriad-Pro, Calibri, Arial"/>
+                <w:color w:val="auto"/>
               </w:rPr>
               <w:t>d.records</w:t>
             </w:r>
@@ -962,6 +943,7 @@
             <w:r>
               <w:rPr>
                 <w:rFonts w:ascii="Myriad-Pro, Calibri, Arial" w:hAnsi="Myriad-Pro, Calibri, Arial"/>
+                <w:color w:val="auto"/>
               </w:rPr>
               <w:t>[</w:t>
             </w:r>
@@ -969,6 +951,7 @@
             <w:r>
               <w:rPr>
                 <w:rFonts w:ascii="Myriad-Pro, Calibri, Arial" w:hAnsi="Myriad-Pro, Calibri, Arial"/>
+                <w:color w:val="auto"/>
               </w:rPr>
               <w:t>i</w:t>
             </w:r>
@@ -976,14 +959,9 @@
             <w:r>
               <w:rPr>
                 <w:rFonts w:ascii="Myriad-Pro, Calibri, Arial" w:hAnsi="Myriad-Pro, Calibri, Arial"/>
-              </w:rPr>
-              <w:t>].</w:t>
-            </w:r>
-            <w:r>
-              <w:rPr>
-                <w:rFonts w:ascii="Myriad-Pro, Calibri, Arial" w:hAnsi="Myriad-Pro, Calibri, Arial"/>
-              </w:rPr>
-              <w:t>product}</w:t>
+                <w:color w:val="auto"/>
+              </w:rPr>
+              <w:t>].product}</w:t>
             </w:r>
           </w:p>
         </w:tc>
@@ -996,11 +974,13 @@
               <w:pStyle w:val="Small"/>
               <w:rPr>
                 <w:rFonts w:ascii="Myriad-Pro, Calibri, Arial" w:hAnsi="Myriad-Pro, Calibri, Arial"/>
+                <w:color w:val="auto"/>
               </w:rPr>
             </w:pPr>
             <w:r>
               <w:rPr>
                 <w:rFonts w:ascii="Myriad-Pro, Calibri, Arial" w:hAnsi="Myriad-Pro, Calibri, Arial"/>
+                <w:color w:val="auto"/>
               </w:rPr>
               <w:t>{</w:t>
             </w:r>
@@ -1009,6 +989,7 @@
             <w:r>
               <w:rPr>
                 <w:rFonts w:ascii="Myriad-Pro, Calibri, Arial" w:hAnsi="Myriad-Pro, Calibri, Arial"/>
+                <w:color w:val="auto"/>
               </w:rPr>
               <w:t>d.records</w:t>
             </w:r>
@@ -1017,6 +998,7 @@
             <w:r>
               <w:rPr>
                 <w:rFonts w:ascii="Myriad-Pro, Calibri, Arial" w:hAnsi="Myriad-Pro, Calibri, Arial"/>
+                <w:color w:val="auto"/>
               </w:rPr>
               <w:t>[</w:t>
             </w:r>
@@ -1024,6 +1006,7 @@
             <w:r>
               <w:rPr>
                 <w:rFonts w:ascii="Myriad-Pro, Calibri, Arial" w:hAnsi="Myriad-Pro, Calibri, Arial"/>
+                <w:color w:val="auto"/>
               </w:rPr>
               <w:t>i</w:t>
             </w:r>
@@ -1031,6 +1014,7 @@
             <w:r>
               <w:rPr>
                 <w:rFonts w:ascii="Myriad-Pro, Calibri, Arial" w:hAnsi="Myriad-Pro, Calibri, Arial"/>
+                <w:color w:val="auto"/>
               </w:rPr>
               <w:t>].</w:t>
             </w:r>
@@ -1038,6 +1022,7 @@
             <w:r>
               <w:rPr>
                 <w:rFonts w:ascii="Myriad-Pro, Calibri, Arial" w:hAnsi="Myriad-Pro, Calibri, Arial"/>
+                <w:color w:val="auto"/>
               </w:rPr>
               <w:t>provider_clinic</w:t>
             </w:r>
@@ -1045,6 +1030,7 @@
             <w:r>
               <w:rPr>
                 <w:rFonts w:ascii="Myriad-Pro, Calibri, Arial" w:hAnsi="Myriad-Pro, Calibri, Arial"/>
+                <w:color w:val="auto"/>
               </w:rPr>
               <w:t>}</w:t>
             </w:r>
@@ -1059,11 +1045,13 @@
               <w:pStyle w:val="Small"/>
               <w:rPr>
                 <w:rFonts w:ascii="Myriad-Pro, Calibri, Arial" w:hAnsi="Myriad-Pro, Calibri, Arial"/>
+                <w:color w:val="auto"/>
               </w:rPr>
             </w:pPr>
             <w:r>
               <w:rPr>
                 <w:rFonts w:ascii="Myriad-Pro, Calibri, Arial" w:hAnsi="Myriad-Pro, Calibri, Arial"/>
+                <w:color w:val="auto"/>
               </w:rPr>
               <w:t>{</w:t>
             </w:r>
@@ -1072,6 +1060,7 @@
             <w:r>
               <w:rPr>
                 <w:rFonts w:ascii="Myriad-Pro, Calibri, Arial" w:hAnsi="Myriad-Pro, Calibri, Arial"/>
+                <w:color w:val="auto"/>
               </w:rPr>
               <w:t>d.records</w:t>
             </w:r>
@@ -1080,6 +1069,7 @@
             <w:r>
               <w:rPr>
                 <w:rFonts w:ascii="Myriad-Pro, Calibri, Arial" w:hAnsi="Myriad-Pro, Calibri, Arial"/>
+                <w:color w:val="auto"/>
               </w:rPr>
               <w:t>[</w:t>
             </w:r>
@@ -1087,6 +1077,7 @@
             <w:r>
               <w:rPr>
                 <w:rFonts w:ascii="Myriad-Pro, Calibri, Arial" w:hAnsi="Myriad-Pro, Calibri, Arial"/>
+                <w:color w:val="auto"/>
               </w:rPr>
               <w:t>i</w:t>
             </w:r>
@@ -1094,6 +1085,7 @@
             <w:r>
               <w:rPr>
                 <w:rFonts w:ascii="Myriad-Pro, Calibri, Arial" w:hAnsi="Myriad-Pro, Calibri, Arial"/>
+                <w:color w:val="auto"/>
               </w:rPr>
               <w:t>].</w:t>
             </w:r>
@@ -1101,6 +1093,7 @@
             <w:r>
               <w:rPr>
                 <w:rFonts w:ascii="Myriad-Pro, Calibri, Arial" w:hAnsi="Myriad-Pro, Calibri, Arial"/>
+                <w:color w:val="auto"/>
               </w:rPr>
               <w:t>lotNumber</w:t>
             </w:r>
@@ -1108,6 +1101,7 @@
             <w:r>
               <w:rPr>
                 <w:rFonts w:ascii="Myriad-Pro, Calibri, Arial" w:hAnsi="Myriad-Pro, Calibri, Arial"/>
+                <w:color w:val="auto"/>
               </w:rPr>
               <w:t>}</w:t>
             </w:r>
@@ -1128,11 +1122,13 @@
               <w:pStyle w:val="Small"/>
               <w:rPr>
                 <w:rFonts w:ascii="Myriad-Pro, Calibri, Arial" w:hAnsi="Myriad-Pro, Calibri, Arial"/>
+                <w:color w:val="auto"/>
               </w:rPr>
             </w:pPr>
             <w:r>
               <w:rPr>
                 <w:rFonts w:ascii="Myriad-Pro, Calibri, Arial" w:hAnsi="Myriad-Pro, Calibri, Arial"/>
+                <w:color w:val="auto"/>
               </w:rPr>
               <w:t>{</w:t>
             </w:r>
@@ -1141,6 +1137,7 @@
             <w:r>
               <w:rPr>
                 <w:rFonts w:ascii="Myriad-Pro, Calibri, Arial" w:hAnsi="Myriad-Pro, Calibri, Arial"/>
+                <w:color w:val="auto"/>
               </w:rPr>
               <w:t>d.records</w:t>
             </w:r>
@@ -1149,6 +1146,7 @@
             <w:r>
               <w:rPr>
                 <w:rFonts w:ascii="Myriad-Pro, Calibri, Arial" w:hAnsi="Myriad-Pro, Calibri, Arial"/>
+                <w:color w:val="auto"/>
               </w:rPr>
               <w:t>[i+1].date}</w:t>
             </w:r>
@@ -1163,11 +1161,13 @@
               <w:pStyle w:val="Small"/>
               <w:rPr>
                 <w:rFonts w:ascii="Myriad-Pro, Calibri, Arial" w:hAnsi="Myriad-Pro, Calibri, Arial"/>
+                <w:color w:val="auto"/>
               </w:rPr>
             </w:pPr>
             <w:r>
               <w:rPr>
                 <w:rFonts w:ascii="Myriad-Pro, Calibri, Arial" w:hAnsi="Myriad-Pro, Calibri, Arial"/>
+                <w:color w:val="auto"/>
               </w:rPr>
               <w:t>{</w:t>
             </w:r>
@@ -1176,6 +1176,7 @@
             <w:r>
               <w:rPr>
                 <w:rFonts w:ascii="Myriad-Pro, Calibri, Arial" w:hAnsi="Myriad-Pro, Calibri, Arial"/>
+                <w:color w:val="auto"/>
               </w:rPr>
               <w:t>d.records</w:t>
             </w:r>
@@ -1184,20 +1185,9 @@
             <w:r>
               <w:rPr>
                 <w:rFonts w:ascii="Myriad-Pro, Calibri, Arial" w:hAnsi="Myriad-Pro, Calibri, Arial"/>
-              </w:rPr>
-              <w:t>[i+1].</w:t>
-            </w:r>
-            <w:r>
-              <w:rPr>
-                <w:rFonts w:ascii="Myriad-Pro, Calibri, Arial" w:hAnsi="Myriad-Pro, Calibri, Arial"/>
-              </w:rPr>
-              <w:t>immunization</w:t>
-            </w:r>
-            <w:r>
-              <w:rPr>
-                <w:rFonts w:ascii="Myriad-Pro, Calibri, Arial" w:hAnsi="Myriad-Pro, Calibri, Arial"/>
-              </w:rPr>
-              <w:t>}</w:t>
+                <w:color w:val="auto"/>
+              </w:rPr>
+              <w:t>[i+1].immunization}</w:t>
             </w:r>
           </w:p>
         </w:tc>
@@ -1210,11 +1200,13 @@
               <w:pStyle w:val="Small"/>
               <w:rPr>
                 <w:rFonts w:ascii="Myriad-Pro, Calibri, Arial" w:hAnsi="Myriad-Pro, Calibri, Arial"/>
+                <w:color w:val="auto"/>
               </w:rPr>
             </w:pPr>
             <w:r>
               <w:rPr>
                 <w:rFonts w:ascii="Myriad-Pro, Calibri, Arial" w:hAnsi="Myriad-Pro, Calibri, Arial"/>
+                <w:color w:val="auto"/>
               </w:rPr>
               <w:t>{</w:t>
             </w:r>
@@ -1223,6 +1215,7 @@
             <w:r>
               <w:rPr>
                 <w:rFonts w:ascii="Myriad-Pro, Calibri, Arial" w:hAnsi="Myriad-Pro, Calibri, Arial"/>
+                <w:color w:val="auto"/>
               </w:rPr>
               <w:t>d.records</w:t>
             </w:r>
@@ -1231,26 +1224,9 @@
             <w:r>
               <w:rPr>
                 <w:rFonts w:ascii="Myriad-Pro, Calibri, Arial" w:hAnsi="Myriad-Pro, Calibri, Arial"/>
-              </w:rPr>
-              <w:t>[</w:t>
-            </w:r>
-            <w:r>
-              <w:rPr>
-                <w:rFonts w:ascii="Myriad-Pro, Calibri, Arial" w:hAnsi="Myriad-Pro, Calibri, Arial"/>
-              </w:rPr>
-              <w:t>i+1</w:t>
-            </w:r>
-            <w:r>
-              <w:rPr>
-                <w:rFonts w:ascii="Myriad-Pro, Calibri, Arial" w:hAnsi="Myriad-Pro, Calibri, Arial"/>
-              </w:rPr>
-              <w:t>].</w:t>
-            </w:r>
-            <w:r>
-              <w:rPr>
-                <w:rFonts w:ascii="Myriad-Pro, Calibri, Arial" w:hAnsi="Myriad-Pro, Calibri, Arial"/>
-              </w:rPr>
-              <w:t>agent}</w:t>
+                <w:color w:val="auto"/>
+              </w:rPr>
+              <w:t>[i+1].agent}</w:t>
             </w:r>
           </w:p>
         </w:tc>
@@ -1263,11 +1239,13 @@
               <w:pStyle w:val="Small"/>
               <w:rPr>
                 <w:rFonts w:ascii="Myriad-Pro, Calibri, Arial" w:hAnsi="Myriad-Pro, Calibri, Arial"/>
+                <w:color w:val="auto"/>
               </w:rPr>
             </w:pPr>
             <w:r>
               <w:rPr>
                 <w:rFonts w:ascii="Myriad-Pro, Calibri, Arial" w:hAnsi="Myriad-Pro, Calibri, Arial"/>
+                <w:color w:val="auto"/>
               </w:rPr>
               <w:t>{</w:t>
             </w:r>
@@ -1276,6 +1254,7 @@
             <w:r>
               <w:rPr>
                 <w:rFonts w:ascii="Myriad-Pro, Calibri, Arial" w:hAnsi="Myriad-Pro, Calibri, Arial"/>
+                <w:color w:val="auto"/>
               </w:rPr>
               <w:t>d.records</w:t>
             </w:r>
@@ -1284,26 +1263,9 @@
             <w:r>
               <w:rPr>
                 <w:rFonts w:ascii="Myriad-Pro, Calibri, Arial" w:hAnsi="Myriad-Pro, Calibri, Arial"/>
-              </w:rPr>
-              <w:t>[i</w:t>
-            </w:r>
-            <w:r>
-              <w:rPr>
-                <w:rFonts w:ascii="Myriad-Pro, Calibri, Arial" w:hAnsi="Myriad-Pro, Calibri, Arial"/>
-              </w:rPr>
-              <w:t>+1</w:t>
-            </w:r>
-            <w:r>
-              <w:rPr>
-                <w:rFonts w:ascii="Myriad-Pro, Calibri, Arial" w:hAnsi="Myriad-Pro, Calibri, Arial"/>
-              </w:rPr>
-              <w:t>].</w:t>
-            </w:r>
-            <w:r>
-              <w:rPr>
-                <w:rFonts w:ascii="Myriad-Pro, Calibri, Arial" w:hAnsi="Myriad-Pro, Calibri, Arial"/>
-              </w:rPr>
-              <w:t>product}</w:t>
+                <w:color w:val="auto"/>
+              </w:rPr>
+              <w:t>[i+1].product}</w:t>
             </w:r>
           </w:p>
         </w:tc>
@@ -1316,11 +1278,13 @@
               <w:pStyle w:val="Small"/>
               <w:rPr>
                 <w:rFonts w:ascii="Myriad-Pro, Calibri, Arial" w:hAnsi="Myriad-Pro, Calibri, Arial"/>
+                <w:color w:val="auto"/>
               </w:rPr>
             </w:pPr>
             <w:r>
               <w:rPr>
                 <w:rFonts w:ascii="Myriad-Pro, Calibri, Arial" w:hAnsi="Myriad-Pro, Calibri, Arial"/>
+                <w:color w:val="auto"/>
               </w:rPr>
               <w:t>{</w:t>
             </w:r>
@@ -1329,6 +1293,7 @@
             <w:r>
               <w:rPr>
                 <w:rFonts w:ascii="Myriad-Pro, Calibri, Arial" w:hAnsi="Myriad-Pro, Calibri, Arial"/>
+                <w:color w:val="auto"/>
               </w:rPr>
               <w:t>d.records</w:t>
             </w:r>
@@ -1337,25 +1302,15 @@
             <w:r>
               <w:rPr>
                 <w:rFonts w:ascii="Myriad-Pro, Calibri, Arial" w:hAnsi="Myriad-Pro, Calibri, Arial"/>
-              </w:rPr>
-              <w:t>[i</w:t>
-            </w:r>
-            <w:r>
-              <w:rPr>
-                <w:rFonts w:ascii="Myriad-Pro, Calibri, Arial" w:hAnsi="Myriad-Pro, Calibri, Arial"/>
-              </w:rPr>
-              <w:t>+1</w:t>
-            </w:r>
-            <w:r>
-              <w:rPr>
-                <w:rFonts w:ascii="Myriad-Pro, Calibri, Arial" w:hAnsi="Myriad-Pro, Calibri, Arial"/>
-              </w:rPr>
-              <w:t>].</w:t>
+                <w:color w:val="auto"/>
+              </w:rPr>
+              <w:t>[i+1].</w:t>
             </w:r>
             <w:proofErr w:type="spellStart"/>
             <w:r>
               <w:rPr>
                 <w:rFonts w:ascii="Myriad-Pro, Calibri, Arial" w:hAnsi="Myriad-Pro, Calibri, Arial"/>
+                <w:color w:val="auto"/>
               </w:rPr>
               <w:t>provider_clinic</w:t>
             </w:r>
@@ -1363,6 +1318,7 @@
             <w:r>
               <w:rPr>
                 <w:rFonts w:ascii="Myriad-Pro, Calibri, Arial" w:hAnsi="Myriad-Pro, Calibri, Arial"/>
+                <w:color w:val="auto"/>
               </w:rPr>
               <w:t>}</w:t>
             </w:r>
@@ -1377,11 +1333,13 @@
               <w:pStyle w:val="Small"/>
               <w:rPr>
                 <w:rFonts w:ascii="Myriad-Pro, Calibri, Arial" w:hAnsi="Myriad-Pro, Calibri, Arial"/>
+                <w:color w:val="auto"/>
               </w:rPr>
             </w:pPr>
             <w:r>
               <w:rPr>
                 <w:rFonts w:ascii="Myriad-Pro, Calibri, Arial" w:hAnsi="Myriad-Pro, Calibri, Arial"/>
+                <w:color w:val="auto"/>
               </w:rPr>
               <w:t>{</w:t>
             </w:r>
@@ -1390,6 +1348,7 @@
             <w:r>
               <w:rPr>
                 <w:rFonts w:ascii="Myriad-Pro, Calibri, Arial" w:hAnsi="Myriad-Pro, Calibri, Arial"/>
+                <w:color w:val="auto"/>
               </w:rPr>
               <w:t>d.records</w:t>
             </w:r>
@@ -1398,6 +1357,7 @@
             <w:r>
               <w:rPr>
                 <w:rFonts w:ascii="Myriad-Pro, Calibri, Arial" w:hAnsi="Myriad-Pro, Calibri, Arial"/>
+                <w:color w:val="auto"/>
               </w:rPr>
               <w:t>[i+1].</w:t>
             </w:r>
@@ -1405,6 +1365,7 @@
             <w:r>
               <w:rPr>
                 <w:rFonts w:ascii="Myriad-Pro, Calibri, Arial" w:hAnsi="Myriad-Pro, Calibri, Arial"/>
+                <w:color w:val="auto"/>
               </w:rPr>
               <w:t>lotNumber</w:t>
             </w:r>
@@ -1412,6 +1373,7 @@
             <w:r>
               <w:rPr>
                 <w:rFonts w:ascii="Myriad-Pro, Calibri, Arial" w:hAnsi="Myriad-Pro, Calibri, Arial"/>
+                <w:color w:val="auto"/>
               </w:rPr>
               <w:t>}</w:t>
             </w:r>
@@ -1506,7 +1468,7 @@
 </file>
 
 <file path=word/endnotes.xml><?xml version="1.0" encoding="utf-8"?>
-<w:endnotes xmlns:wpc="http://schemas.microsoft.com/office/word/2010/wordprocessingCanvas" xmlns:cx="http://schemas.microsoft.com/office/drawing/2014/chartex" xmlns:cx1="http://schemas.microsoft.com/office/drawing/2015/9/8/chartex" xmlns:cx2="http://schemas.microsoft.com/office/drawing/2015/10/21/chartex" xmlns:cx3="http://schemas.microsoft.com/office/drawing/2016/5/9/chartex" xmlns:cx4="http://schemas.microsoft.com/office/drawing/2016/5/10/chartex" xmlns:cx5="http://schemas.microsoft.com/office/drawing/2016/5/11/chartex" xmlns:cx6="http://schemas.microsoft.com/office/drawing/2016/5/12/chartex" xmlns:cx7="http://schemas.microsoft.com/office/drawing/2016/5/13/chartex" xmlns:cx8="http://schemas.microsoft.com/office/drawing/2016/5/14/chartex" xmlns:mc="http://schemas.openxmlformats.org/markup-compatibility/2006" xmlns:aink="http://schemas.microsoft.com/office/drawing/2016/ink" xmlns:am3d="http://schemas.microsoft.com/office/drawing/2017/model3d" xmlns:o="urn:schemas-microsoft-com:office:office" xmlns:oel="http://schemas.microsoft.com/office/2019/extlst" xmlns:r="http://schemas.openxmlformats.org/officeDocument/2006/relationships" xmlns:m="http://schemas.openxmlformats.org/officeDocument/2006/math" xmlns:v="urn:schemas-microsoft-com:vml" xmlns:wp14="http://schemas.microsoft.com/office/word/2010/wordprocessingDrawing" xmlns:wp="http://schemas.openxmlformats.org/drawingml/2006/wordprocessingDrawing" xmlns:w10="urn:schemas-microsoft-com:office:word" xmlns:w="http://schemas.openxmlformats.org/wordprocessingml/2006/main" xmlns:w14="http://schemas.microsoft.com/office/word/2010/wordml" xmlns:w15="http://schemas.microsoft.com/office/word/2012/wordml" xmlns:w16cex="http://schemas.microsoft.com/office/word/2018/wordml/cex" xmlns:w16cid="http://schemas.microsoft.com/office/word/2016/wordml/cid" xmlns:w16="http://schemas.microsoft.com/office/word/2018/wordml" xmlns:w16sdtdh="http://schemas.microsoft.com/office/word/2020/wordml/sdtdatahash" xmlns:w16se="http://schemas.microsoft.com/office/word/2015/wordml/symex" xmlns:wpg="http://schemas.microsoft.com/office/word/2010/wordprocessingGroup" xmlns:wpi="http://schemas.microsoft.com/office/word/2010/wordprocessingInk" xmlns:wne="http://schemas.microsoft.com/office/word/2006/wordml" xmlns:wps="http://schemas.microsoft.com/office/word/2010/wordprocessingShape" mc:Ignorable="w14 w15 w16se w16cid w16 w16cex w16sdtdh wp14">
+<w:endnotes xmlns:wpc="http://schemas.microsoft.com/office/word/2010/wordprocessingCanvas" xmlns:cx="http://schemas.microsoft.com/office/drawing/2014/chartex" xmlns:cx1="http://schemas.microsoft.com/office/drawing/2015/9/8/chartex" xmlns:cx2="http://schemas.microsoft.com/office/drawing/2015/10/21/chartex" xmlns:cx3="http://schemas.microsoft.com/office/drawing/2016/5/9/chartex" xmlns:cx4="http://schemas.microsoft.com/office/drawing/2016/5/10/chartex" xmlns:cx5="http://schemas.microsoft.com/office/drawing/2016/5/11/chartex" xmlns:cx6="http://schemas.microsoft.com/office/drawing/2016/5/12/chartex" xmlns:cx7="http://schemas.microsoft.com/office/drawing/2016/5/13/chartex" xmlns:cx8="http://schemas.microsoft.com/office/drawing/2016/5/14/chartex" xmlns:mc="http://schemas.openxmlformats.org/markup-compatibility/2006" xmlns:aink="http://schemas.microsoft.com/office/drawing/2016/ink" xmlns:am3d="http://schemas.microsoft.com/office/drawing/2017/model3d" xmlns:o="urn:schemas-microsoft-com:office:office" xmlns:oel="http://schemas.microsoft.com/office/2019/extlst" xmlns:r="http://schemas.openxmlformats.org/officeDocument/2006/relationships" xmlns:m="http://schemas.openxmlformats.org/officeDocument/2006/math" xmlns:v="urn:schemas-microsoft-com:vml" xmlns:wp14="http://schemas.microsoft.com/office/word/2010/wordprocessingDrawing" xmlns:wp="http://schemas.openxmlformats.org/drawingml/2006/wordprocessingDrawing" xmlns:w10="urn:schemas-microsoft-com:office:word" xmlns:w="http://schemas.openxmlformats.org/wordprocessingml/2006/main" xmlns:w14="http://schemas.microsoft.com/office/word/2010/wordml" xmlns:w15="http://schemas.microsoft.com/office/word/2012/wordml" xmlns:w16cex="http://schemas.microsoft.com/office/word/2018/wordml/cex" xmlns:w16cid="http://schemas.microsoft.com/office/word/2016/wordml/cid" xmlns:w16="http://schemas.microsoft.com/office/word/2018/wordml" xmlns:w16du="http://schemas.microsoft.com/office/word/2023/wordml/word16du" xmlns:w16sdtdh="http://schemas.microsoft.com/office/word/2020/wordml/sdtdatahash" xmlns:w16se="http://schemas.microsoft.com/office/word/2015/wordml/symex" xmlns:wpg="http://schemas.microsoft.com/office/word/2010/wordprocessingGroup" xmlns:wpi="http://schemas.microsoft.com/office/word/2010/wordprocessingInk" xmlns:wne="http://schemas.microsoft.com/office/word/2006/wordml" xmlns:wps="http://schemas.microsoft.com/office/word/2010/wordprocessingShape" mc:Ignorable="w14 w15 w16se w16cid w16 w16cex w16sdtdh w16du wp14">
   <w:endnote w:type="separator" w:id="-1">
     <w:p>
       <w:r>
@@ -1525,7 +1487,7 @@
 </file>
 
 <file path=word/footer1.xml><?xml version="1.0" encoding="utf-8"?>
-<w:ftr xmlns:wpc="http://schemas.microsoft.com/office/word/2010/wordprocessingCanvas" xmlns:cx="http://schemas.microsoft.com/office/drawing/2014/chartex" xmlns:cx1="http://schemas.microsoft.com/office/drawing/2015/9/8/chartex" xmlns:cx2="http://schemas.microsoft.com/office/drawing/2015/10/21/chartex" xmlns:cx3="http://schemas.microsoft.com/office/drawing/2016/5/9/chartex" xmlns:cx4="http://schemas.microsoft.com/office/drawing/2016/5/10/chartex" xmlns:cx5="http://schemas.microsoft.com/office/drawing/2016/5/11/chartex" xmlns:cx6="http://schemas.microsoft.com/office/drawing/2016/5/12/chartex" xmlns:cx7="http://schemas.microsoft.com/office/drawing/2016/5/13/chartex" xmlns:cx8="http://schemas.microsoft.com/office/drawing/2016/5/14/chartex" xmlns:mc="http://schemas.openxmlformats.org/markup-compatibility/2006" xmlns:aink="http://schemas.microsoft.com/office/drawing/2016/ink" xmlns:am3d="http://schemas.microsoft.com/office/drawing/2017/model3d" xmlns:o="urn:schemas-microsoft-com:office:office" xmlns:oel="http://schemas.microsoft.com/office/2019/extlst" xmlns:r="http://schemas.openxmlformats.org/officeDocument/2006/relationships" xmlns:m="http://schemas.openxmlformats.org/officeDocument/2006/math" xmlns:v="urn:schemas-microsoft-com:vml" xmlns:wp14="http://schemas.microsoft.com/office/word/2010/wordprocessingDrawing" xmlns:wp="http://schemas.openxmlformats.org/drawingml/2006/wordprocessingDrawing" xmlns:w10="urn:schemas-microsoft-com:office:word" xmlns:w="http://schemas.openxmlformats.org/wordprocessingml/2006/main" xmlns:w14="http://schemas.microsoft.com/office/word/2010/wordml" xmlns:w15="http://schemas.microsoft.com/office/word/2012/wordml" xmlns:w16cex="http://schemas.microsoft.com/office/word/2018/wordml/cex" xmlns:w16cid="http://schemas.microsoft.com/office/word/2016/wordml/cid" xmlns:w16="http://schemas.microsoft.com/office/word/2018/wordml" xmlns:w16sdtdh="http://schemas.microsoft.com/office/word/2020/wordml/sdtdatahash" xmlns:w16se="http://schemas.microsoft.com/office/word/2015/wordml/symex" xmlns:wpg="http://schemas.microsoft.com/office/word/2010/wordprocessingGroup" xmlns:wpi="http://schemas.microsoft.com/office/word/2010/wordprocessingInk" xmlns:wne="http://schemas.microsoft.com/office/word/2006/wordml" xmlns:wps="http://schemas.microsoft.com/office/word/2010/wordprocessingShape" mc:Ignorable="w14 w15 w16se w16cid w16 w16cex w16sdtdh wp14">
+<w:ftr xmlns:wpc="http://schemas.microsoft.com/office/word/2010/wordprocessingCanvas" xmlns:cx="http://schemas.microsoft.com/office/drawing/2014/chartex" xmlns:cx1="http://schemas.microsoft.com/office/drawing/2015/9/8/chartex" xmlns:cx2="http://schemas.microsoft.com/office/drawing/2015/10/21/chartex" xmlns:cx3="http://schemas.microsoft.com/office/drawing/2016/5/9/chartex" xmlns:cx4="http://schemas.microsoft.com/office/drawing/2016/5/10/chartex" xmlns:cx5="http://schemas.microsoft.com/office/drawing/2016/5/11/chartex" xmlns:cx6="http://schemas.microsoft.com/office/drawing/2016/5/12/chartex" xmlns:cx7="http://schemas.microsoft.com/office/drawing/2016/5/13/chartex" xmlns:cx8="http://schemas.microsoft.com/office/drawing/2016/5/14/chartex" xmlns:mc="http://schemas.openxmlformats.org/markup-compatibility/2006" xmlns:aink="http://schemas.microsoft.com/office/drawing/2016/ink" xmlns:am3d="http://schemas.microsoft.com/office/drawing/2017/model3d" xmlns:o="urn:schemas-microsoft-com:office:office" xmlns:oel="http://schemas.microsoft.com/office/2019/extlst" xmlns:r="http://schemas.openxmlformats.org/officeDocument/2006/relationships" xmlns:m="http://schemas.openxmlformats.org/officeDocument/2006/math" xmlns:v="urn:schemas-microsoft-com:vml" xmlns:wp14="http://schemas.microsoft.com/office/word/2010/wordprocessingDrawing" xmlns:wp="http://schemas.openxmlformats.org/drawingml/2006/wordprocessingDrawing" xmlns:w10="urn:schemas-microsoft-com:office:word" xmlns:w="http://schemas.openxmlformats.org/wordprocessingml/2006/main" xmlns:w14="http://schemas.microsoft.com/office/word/2010/wordml" xmlns:w15="http://schemas.microsoft.com/office/word/2012/wordml" xmlns:w16cex="http://schemas.microsoft.com/office/word/2018/wordml/cex" xmlns:w16cid="http://schemas.microsoft.com/office/word/2016/wordml/cid" xmlns:w16="http://schemas.microsoft.com/office/word/2018/wordml" xmlns:w16du="http://schemas.microsoft.com/office/word/2023/wordml/word16du" xmlns:w16sdtdh="http://schemas.microsoft.com/office/word/2020/wordml/sdtdatahash" xmlns:w16se="http://schemas.microsoft.com/office/word/2015/wordml/symex" xmlns:wpg="http://schemas.microsoft.com/office/word/2010/wordprocessingGroup" xmlns:wpi="http://schemas.microsoft.com/office/word/2010/wordprocessingInk" xmlns:wne="http://schemas.microsoft.com/office/word/2006/wordml" xmlns:wps="http://schemas.microsoft.com/office/word/2010/wordprocessingShape" mc:Ignorable="w14 w15 w16se w16cid w16 w16cex w16sdtdh w16du wp14">
   <w:p>
     <w:pPr>
       <w:pStyle w:val="Footer"/>
@@ -1536,7 +1498,7 @@
 </file>
 
 <file path=word/footer2.xml><?xml version="1.0" encoding="utf-8"?>
-<w:ftr xmlns:wpc="http://schemas.microsoft.com/office/word/2010/wordprocessingCanvas" xmlns:cx="http://schemas.microsoft.com/office/drawing/2014/chartex" xmlns:cx1="http://schemas.microsoft.com/office/drawing/2015/9/8/chartex" xmlns:cx2="http://schemas.microsoft.com/office/drawing/2015/10/21/chartex" xmlns:cx3="http://schemas.microsoft.com/office/drawing/2016/5/9/chartex" xmlns:cx4="http://schemas.microsoft.com/office/drawing/2016/5/10/chartex" xmlns:cx5="http://schemas.microsoft.com/office/drawing/2016/5/11/chartex" xmlns:cx6="http://schemas.microsoft.com/office/drawing/2016/5/12/chartex" xmlns:cx7="http://schemas.microsoft.com/office/drawing/2016/5/13/chartex" xmlns:cx8="http://schemas.microsoft.com/office/drawing/2016/5/14/chartex" xmlns:mc="http://schemas.openxmlformats.org/markup-compatibility/2006" xmlns:aink="http://schemas.microsoft.com/office/drawing/2016/ink" xmlns:am3d="http://schemas.microsoft.com/office/drawing/2017/model3d" xmlns:o="urn:schemas-microsoft-com:office:office" xmlns:oel="http://schemas.microsoft.com/office/2019/extlst" xmlns:r="http://schemas.openxmlformats.org/officeDocument/2006/relationships" xmlns:m="http://schemas.openxmlformats.org/officeDocument/2006/math" xmlns:v="urn:schemas-microsoft-com:vml" xmlns:wp14="http://schemas.microsoft.com/office/word/2010/wordprocessingDrawing" xmlns:wp="http://schemas.openxmlformats.org/drawingml/2006/wordprocessingDrawing" xmlns:w10="urn:schemas-microsoft-com:office:word" xmlns:w="http://schemas.openxmlformats.org/wordprocessingml/2006/main" xmlns:w14="http://schemas.microsoft.com/office/word/2010/wordml" xmlns:w15="http://schemas.microsoft.com/office/word/2012/wordml" xmlns:w16cex="http://schemas.microsoft.com/office/word/2018/wordml/cex" xmlns:w16cid="http://schemas.microsoft.com/office/word/2016/wordml/cid" xmlns:w16="http://schemas.microsoft.com/office/word/2018/wordml" xmlns:w16sdtdh="http://schemas.microsoft.com/office/word/2020/wordml/sdtdatahash" xmlns:w16se="http://schemas.microsoft.com/office/word/2015/wordml/symex" xmlns:wpg="http://schemas.microsoft.com/office/word/2010/wordprocessingGroup" xmlns:wpi="http://schemas.microsoft.com/office/word/2010/wordprocessingInk" xmlns:wne="http://schemas.microsoft.com/office/word/2006/wordml" xmlns:wps="http://schemas.microsoft.com/office/word/2010/wordprocessingShape" mc:Ignorable="w14 w15 w16se w16cid w16 w16cex w16sdtdh wp14">
+<w:ftr xmlns:wpc="http://schemas.microsoft.com/office/word/2010/wordprocessingCanvas" xmlns:cx="http://schemas.microsoft.com/office/drawing/2014/chartex" xmlns:cx1="http://schemas.microsoft.com/office/drawing/2015/9/8/chartex" xmlns:cx2="http://schemas.microsoft.com/office/drawing/2015/10/21/chartex" xmlns:cx3="http://schemas.microsoft.com/office/drawing/2016/5/9/chartex" xmlns:cx4="http://schemas.microsoft.com/office/drawing/2016/5/10/chartex" xmlns:cx5="http://schemas.microsoft.com/office/drawing/2016/5/11/chartex" xmlns:cx6="http://schemas.microsoft.com/office/drawing/2016/5/12/chartex" xmlns:cx7="http://schemas.microsoft.com/office/drawing/2016/5/13/chartex" xmlns:cx8="http://schemas.microsoft.com/office/drawing/2016/5/14/chartex" xmlns:mc="http://schemas.openxmlformats.org/markup-compatibility/2006" xmlns:aink="http://schemas.microsoft.com/office/drawing/2016/ink" xmlns:am3d="http://schemas.microsoft.com/office/drawing/2017/model3d" xmlns:o="urn:schemas-microsoft-com:office:office" xmlns:oel="http://schemas.microsoft.com/office/2019/extlst" xmlns:r="http://schemas.openxmlformats.org/officeDocument/2006/relationships" xmlns:m="http://schemas.openxmlformats.org/officeDocument/2006/math" xmlns:v="urn:schemas-microsoft-com:vml" xmlns:wp14="http://schemas.microsoft.com/office/word/2010/wordprocessingDrawing" xmlns:wp="http://schemas.openxmlformats.org/drawingml/2006/wordprocessingDrawing" xmlns:w10="urn:schemas-microsoft-com:office:word" xmlns:w="http://schemas.openxmlformats.org/wordprocessingml/2006/main" xmlns:w14="http://schemas.microsoft.com/office/word/2010/wordml" xmlns:w15="http://schemas.microsoft.com/office/word/2012/wordml" xmlns:w16cex="http://schemas.microsoft.com/office/word/2018/wordml/cex" xmlns:w16cid="http://schemas.microsoft.com/office/word/2016/wordml/cid" xmlns:w16="http://schemas.microsoft.com/office/word/2018/wordml" xmlns:w16du="http://schemas.microsoft.com/office/word/2023/wordml/word16du" xmlns:w16sdtdh="http://schemas.microsoft.com/office/word/2020/wordml/sdtdatahash" xmlns:w16se="http://schemas.microsoft.com/office/word/2015/wordml/symex" xmlns:wpg="http://schemas.microsoft.com/office/word/2010/wordprocessingGroup" xmlns:wpi="http://schemas.microsoft.com/office/word/2010/wordprocessingInk" xmlns:wne="http://schemas.microsoft.com/office/word/2006/wordml" xmlns:wps="http://schemas.microsoft.com/office/word/2010/wordprocessingShape" mc:Ignorable="w14 w15 w16se w16cid w16 w16cex w16sdtdh w16du wp14">
   <w:sdt>
     <w:sdtPr>
       <w:id w:val="-786121602"/>
@@ -1687,7 +1649,7 @@
 </file>
 
 <file path=word/footnotes.xml><?xml version="1.0" encoding="utf-8"?>
-<w:footnotes xmlns:wpc="http://schemas.microsoft.com/office/word/2010/wordprocessingCanvas" xmlns:cx="http://schemas.microsoft.com/office/drawing/2014/chartex" xmlns:cx1="http://schemas.microsoft.com/office/drawing/2015/9/8/chartex" xmlns:cx2="http://schemas.microsoft.com/office/drawing/2015/10/21/chartex" xmlns:cx3="http://schemas.microsoft.com/office/drawing/2016/5/9/chartex" xmlns:cx4="http://schemas.microsoft.com/office/drawing/2016/5/10/chartex" xmlns:cx5="http://schemas.microsoft.com/office/drawing/2016/5/11/chartex" xmlns:cx6="http://schemas.microsoft.com/office/drawing/2016/5/12/chartex" xmlns:cx7="http://schemas.microsoft.com/office/drawing/2016/5/13/chartex" xmlns:cx8="http://schemas.microsoft.com/office/drawing/2016/5/14/chartex" xmlns:mc="http://schemas.openxmlformats.org/markup-compatibility/2006" xmlns:aink="http://schemas.microsoft.com/office/drawing/2016/ink" xmlns:am3d="http://schemas.microsoft.com/office/drawing/2017/model3d" xmlns:o="urn:schemas-microsoft-com:office:office" xmlns:oel="http://schemas.microsoft.com/office/2019/extlst" xmlns:r="http://schemas.openxmlformats.org/officeDocument/2006/relationships" xmlns:m="http://schemas.openxmlformats.org/officeDocument/2006/math" xmlns:v="urn:schemas-microsoft-com:vml" xmlns:wp14="http://schemas.microsoft.com/office/word/2010/wordprocessingDrawing" xmlns:wp="http://schemas.openxmlformats.org/drawingml/2006/wordprocessingDrawing" xmlns:w10="urn:schemas-microsoft-com:office:word" xmlns:w="http://schemas.openxmlformats.org/wordprocessingml/2006/main" xmlns:w14="http://schemas.microsoft.com/office/word/2010/wordml" xmlns:w15="http://schemas.microsoft.com/office/word/2012/wordml" xmlns:w16cex="http://schemas.microsoft.com/office/word/2018/wordml/cex" xmlns:w16cid="http://schemas.microsoft.com/office/word/2016/wordml/cid" xmlns:w16="http://schemas.microsoft.com/office/word/2018/wordml" xmlns:w16sdtdh="http://schemas.microsoft.com/office/word/2020/wordml/sdtdatahash" xmlns:w16se="http://schemas.microsoft.com/office/word/2015/wordml/symex" xmlns:wpg="http://schemas.microsoft.com/office/word/2010/wordprocessingGroup" xmlns:wpi="http://schemas.microsoft.com/office/word/2010/wordprocessingInk" xmlns:wne="http://schemas.microsoft.com/office/word/2006/wordml" xmlns:wps="http://schemas.microsoft.com/office/word/2010/wordprocessingShape" mc:Ignorable="w14 w15 w16se w16cid w16 w16cex w16sdtdh wp14">
+<w:footnotes xmlns:wpc="http://schemas.microsoft.com/office/word/2010/wordprocessingCanvas" xmlns:cx="http://schemas.microsoft.com/office/drawing/2014/chartex" xmlns:cx1="http://schemas.microsoft.com/office/drawing/2015/9/8/chartex" xmlns:cx2="http://schemas.microsoft.com/office/drawing/2015/10/21/chartex" xmlns:cx3="http://schemas.microsoft.com/office/drawing/2016/5/9/chartex" xmlns:cx4="http://schemas.microsoft.com/office/drawing/2016/5/10/chartex" xmlns:cx5="http://schemas.microsoft.com/office/drawing/2016/5/11/chartex" xmlns:cx6="http://schemas.microsoft.com/office/drawing/2016/5/12/chartex" xmlns:cx7="http://schemas.microsoft.com/office/drawing/2016/5/13/chartex" xmlns:cx8="http://schemas.microsoft.com/office/drawing/2016/5/14/chartex" xmlns:mc="http://schemas.openxmlformats.org/markup-compatibility/2006" xmlns:aink="http://schemas.microsoft.com/office/drawing/2016/ink" xmlns:am3d="http://schemas.microsoft.com/office/drawing/2017/model3d" xmlns:o="urn:schemas-microsoft-com:office:office" xmlns:oel="http://schemas.microsoft.com/office/2019/extlst" xmlns:r="http://schemas.openxmlformats.org/officeDocument/2006/relationships" xmlns:m="http://schemas.openxmlformats.org/officeDocument/2006/math" xmlns:v="urn:schemas-microsoft-com:vml" xmlns:wp14="http://schemas.microsoft.com/office/word/2010/wordprocessingDrawing" xmlns:wp="http://schemas.openxmlformats.org/drawingml/2006/wordprocessingDrawing" xmlns:w10="urn:schemas-microsoft-com:office:word" xmlns:w="http://schemas.openxmlformats.org/wordprocessingml/2006/main" xmlns:w14="http://schemas.microsoft.com/office/word/2010/wordml" xmlns:w15="http://schemas.microsoft.com/office/word/2012/wordml" xmlns:w16cex="http://schemas.microsoft.com/office/word/2018/wordml/cex" xmlns:w16cid="http://schemas.microsoft.com/office/word/2016/wordml/cid" xmlns:w16="http://schemas.microsoft.com/office/word/2018/wordml" xmlns:w16du="http://schemas.microsoft.com/office/word/2023/wordml/word16du" xmlns:w16sdtdh="http://schemas.microsoft.com/office/word/2020/wordml/sdtdatahash" xmlns:w16se="http://schemas.microsoft.com/office/word/2015/wordml/symex" xmlns:wpg="http://schemas.microsoft.com/office/word/2010/wordprocessingGroup" xmlns:wpi="http://schemas.microsoft.com/office/word/2010/wordprocessingInk" xmlns:wne="http://schemas.microsoft.com/office/word/2006/wordml" xmlns:wps="http://schemas.microsoft.com/office/word/2010/wordprocessingShape" mc:Ignorable="w14 w15 w16se w16cid w16 w16cex w16sdtdh w16du wp14">
   <w:footnote w:type="separator" w:id="-1">
     <w:p>
       <w:r>
@@ -1706,7 +1668,7 @@
 </file>
 
 <file path=word/header1.xml><?xml version="1.0" encoding="utf-8"?>
-<w:hdr xmlns:wpc="http://schemas.microsoft.com/office/word/2010/wordprocessingCanvas" xmlns:cx="http://schemas.microsoft.com/office/drawing/2014/chartex" xmlns:cx1="http://schemas.microsoft.com/office/drawing/2015/9/8/chartex" xmlns:cx2="http://schemas.microsoft.com/office/drawing/2015/10/21/chartex" xmlns:cx3="http://schemas.microsoft.com/office/drawing/2016/5/9/chartex" xmlns:cx4="http://schemas.microsoft.com/office/drawing/2016/5/10/chartex" xmlns:cx5="http://schemas.microsoft.com/office/drawing/2016/5/11/chartex" xmlns:cx6="http://schemas.microsoft.com/office/drawing/2016/5/12/chartex" xmlns:cx7="http://schemas.microsoft.com/office/drawing/2016/5/13/chartex" xmlns:cx8="http://schemas.microsoft.com/office/drawing/2016/5/14/chartex" xmlns:mc="http://schemas.openxmlformats.org/markup-compatibility/2006" xmlns:aink="http://schemas.microsoft.com/office/drawing/2016/ink" xmlns:am3d="http://schemas.microsoft.com/office/drawing/2017/model3d" xmlns:o="urn:schemas-microsoft-com:office:office" xmlns:oel="http://schemas.microsoft.com/office/2019/extlst" xmlns:r="http://schemas.openxmlformats.org/officeDocument/2006/relationships" xmlns:m="http://schemas.openxmlformats.org/officeDocument/2006/math" xmlns:v="urn:schemas-microsoft-com:vml" xmlns:wp14="http://schemas.microsoft.com/office/word/2010/wordprocessingDrawing" xmlns:wp="http://schemas.openxmlformats.org/drawingml/2006/wordprocessingDrawing" xmlns:w10="urn:schemas-microsoft-com:office:word" xmlns:w="http://schemas.openxmlformats.org/wordprocessingml/2006/main" xmlns:w14="http://schemas.microsoft.com/office/word/2010/wordml" xmlns:w15="http://schemas.microsoft.com/office/word/2012/wordml" xmlns:w16cex="http://schemas.microsoft.com/office/word/2018/wordml/cex" xmlns:w16cid="http://schemas.microsoft.com/office/word/2016/wordml/cid" xmlns:w16="http://schemas.microsoft.com/office/word/2018/wordml" xmlns:w16sdtdh="http://schemas.microsoft.com/office/word/2020/wordml/sdtdatahash" xmlns:w16se="http://schemas.microsoft.com/office/word/2015/wordml/symex" xmlns:wpg="http://schemas.microsoft.com/office/word/2010/wordprocessingGroup" xmlns:wpi="http://schemas.microsoft.com/office/word/2010/wordprocessingInk" xmlns:wne="http://schemas.microsoft.com/office/word/2006/wordml" xmlns:wps="http://schemas.microsoft.com/office/word/2010/wordprocessingShape" mc:Ignorable="w14 w15 w16se w16cid w16 w16cex w16sdtdh wp14">
+<w:hdr xmlns:wpc="http://schemas.microsoft.com/office/word/2010/wordprocessingCanvas" xmlns:cx="http://schemas.microsoft.com/office/drawing/2014/chartex" xmlns:cx1="http://schemas.microsoft.com/office/drawing/2015/9/8/chartex" xmlns:cx2="http://schemas.microsoft.com/office/drawing/2015/10/21/chartex" xmlns:cx3="http://schemas.microsoft.com/office/drawing/2016/5/9/chartex" xmlns:cx4="http://schemas.microsoft.com/office/drawing/2016/5/10/chartex" xmlns:cx5="http://schemas.microsoft.com/office/drawing/2016/5/11/chartex" xmlns:cx6="http://schemas.microsoft.com/office/drawing/2016/5/12/chartex" xmlns:cx7="http://schemas.microsoft.com/office/drawing/2016/5/13/chartex" xmlns:cx8="http://schemas.microsoft.com/office/drawing/2016/5/14/chartex" xmlns:mc="http://schemas.openxmlformats.org/markup-compatibility/2006" xmlns:aink="http://schemas.microsoft.com/office/drawing/2016/ink" xmlns:am3d="http://schemas.microsoft.com/office/drawing/2017/model3d" xmlns:o="urn:schemas-microsoft-com:office:office" xmlns:oel="http://schemas.microsoft.com/office/2019/extlst" xmlns:r="http://schemas.openxmlformats.org/officeDocument/2006/relationships" xmlns:m="http://schemas.openxmlformats.org/officeDocument/2006/math" xmlns:v="urn:schemas-microsoft-com:vml" xmlns:wp14="http://schemas.microsoft.com/office/word/2010/wordprocessingDrawing" xmlns:wp="http://schemas.openxmlformats.org/drawingml/2006/wordprocessingDrawing" xmlns:w10="urn:schemas-microsoft-com:office:word" xmlns:w="http://schemas.openxmlformats.org/wordprocessingml/2006/main" xmlns:w14="http://schemas.microsoft.com/office/word/2010/wordml" xmlns:w15="http://schemas.microsoft.com/office/word/2012/wordml" xmlns:w16cex="http://schemas.microsoft.com/office/word/2018/wordml/cex" xmlns:w16cid="http://schemas.microsoft.com/office/word/2016/wordml/cid" xmlns:w16="http://schemas.microsoft.com/office/word/2018/wordml" xmlns:w16du="http://schemas.microsoft.com/office/word/2023/wordml/word16du" xmlns:w16sdtdh="http://schemas.microsoft.com/office/word/2020/wordml/sdtdatahash" xmlns:w16se="http://schemas.microsoft.com/office/word/2015/wordml/symex" xmlns:wpg="http://schemas.microsoft.com/office/word/2010/wordprocessingGroup" xmlns:wpi="http://schemas.microsoft.com/office/word/2010/wordprocessingInk" xmlns:wne="http://schemas.microsoft.com/office/word/2006/wordml" xmlns:wps="http://schemas.microsoft.com/office/word/2010/wordprocessingShape" mc:Ignorable="w14 w15 w16se w16cid w16 w16cex w16sdtdh w16du wp14">
   <w:tbl>
     <w:tblPr>
       <w:tblStyle w:val="TableGrid"/>
@@ -2201,7 +2163,7 @@
 </file>
 
 <file path=word/styles.xml><?xml version="1.0" encoding="utf-8"?>
-<w:styles xmlns:mc="http://schemas.openxmlformats.org/markup-compatibility/2006" xmlns:r="http://schemas.openxmlformats.org/officeDocument/2006/relationships" xmlns:w="http://schemas.openxmlformats.org/wordprocessingml/2006/main" xmlns:w14="http://schemas.microsoft.com/office/word/2010/wordml" xmlns:w15="http://schemas.microsoft.com/office/word/2012/wordml" xmlns:w16cex="http://schemas.microsoft.com/office/word/2018/wordml/cex" xmlns:w16cid="http://schemas.microsoft.com/office/word/2016/wordml/cid" xmlns:w16="http://schemas.microsoft.com/office/word/2018/wordml" xmlns:w16sdtdh="http://schemas.microsoft.com/office/word/2020/wordml/sdtdatahash" xmlns:w16se="http://schemas.microsoft.com/office/word/2015/wordml/symex" mc:Ignorable="w14 w15 w16se w16cid w16 w16cex w16sdtdh">
+<w:styles xmlns:mc="http://schemas.openxmlformats.org/markup-compatibility/2006" xmlns:r="http://schemas.openxmlformats.org/officeDocument/2006/relationships" xmlns:w="http://schemas.openxmlformats.org/wordprocessingml/2006/main" xmlns:w14="http://schemas.microsoft.com/office/word/2010/wordml" xmlns:w15="http://schemas.microsoft.com/office/word/2012/wordml" xmlns:w16cex="http://schemas.microsoft.com/office/word/2018/wordml/cex" xmlns:w16cid="http://schemas.microsoft.com/office/word/2016/wordml/cid" xmlns:w16="http://schemas.microsoft.com/office/word/2018/wordml" xmlns:w16du="http://schemas.microsoft.com/office/word/2023/wordml/word16du" xmlns:w16sdtdh="http://schemas.microsoft.com/office/word/2020/wordml/sdtdatahash" xmlns:w16se="http://schemas.microsoft.com/office/word/2015/wordml/symex" mc:Ignorable="w14 w15 w16se w16cid w16 w16cex w16sdtdh w16du">
   <w:docDefaults>
     <w:rPrDefault>
       <w:rPr>
@@ -2817,13 +2779,12 @@
     <w:name w:val="Health Gateway Export Table"/>
     <w:basedOn w:val="TableNormal"/>
     <w:uiPriority w:val="99"/>
-    <w:rsid w:val="00D6614B"/>
+    <w:rsid w:val="00813446"/>
     <w:pPr>
       <w:spacing w:after="0" w:line="240" w:lineRule="auto"/>
     </w:pPr>
     <w:rPr>
       <w:rFonts w:ascii="BC Sans" w:hAnsi="BC Sans"/>
-      <w:color w:val="606060"/>
       <w:sz w:val="14"/>
     </w:rPr>
     <w:tblPr>
@@ -2841,6 +2802,7 @@
       </w:tblCellMar>
     </w:tblPr>
     <w:tcPr>
+      <w:shd w:val="clear" w:color="auto" w:fill="auto"/>
       <w:vAlign w:val="center"/>
     </w:tcPr>
     <w:tblStylePr w:type="firstRow">
@@ -2852,7 +2814,7 @@
     <w:tblStylePr w:type="band1Horz">
       <w:tblPr/>
       <w:tcPr>
-        <w:shd w:val="clear" w:color="auto" w:fill="E7E6E6"/>
+        <w:shd w:val="clear" w:color="auto" w:fill="F2F2F2" w:themeFill="background1" w:themeFillShade="F2"/>
       </w:tcPr>
     </w:tblStylePr>
   </w:style>

</xml_diff>

<commit_message>
Lighten banding and darken text in immunization reports AB#16822 (#6298)
</commit_message>
<xml_diff>
--- a/Apps/GatewayApi/src/Assets/Templates/DependentImmunizationRecommendationReport.docx
+++ b/Apps/GatewayApi/src/Assets/Templates/DependentImmunizationRecommendationReport.docx
@@ -1,6 +1,6 @@
 
 <file path=word/document.xml><?xml version="1.0" encoding="utf-8"?>
-<w:document xmlns:wpc="http://schemas.microsoft.com/office/word/2010/wordprocessingCanvas" xmlns:cx="http://schemas.microsoft.com/office/drawing/2014/chartex" xmlns:cx1="http://schemas.microsoft.com/office/drawing/2015/9/8/chartex" xmlns:cx2="http://schemas.microsoft.com/office/drawing/2015/10/21/chartex" xmlns:cx3="http://schemas.microsoft.com/office/drawing/2016/5/9/chartex" xmlns:cx4="http://schemas.microsoft.com/office/drawing/2016/5/10/chartex" xmlns:cx5="http://schemas.microsoft.com/office/drawing/2016/5/11/chartex" xmlns:cx6="http://schemas.microsoft.com/office/drawing/2016/5/12/chartex" xmlns:cx7="http://schemas.microsoft.com/office/drawing/2016/5/13/chartex" xmlns:cx8="http://schemas.microsoft.com/office/drawing/2016/5/14/chartex" xmlns:mc="http://schemas.openxmlformats.org/markup-compatibility/2006" xmlns:aink="http://schemas.microsoft.com/office/drawing/2016/ink" xmlns:am3d="http://schemas.microsoft.com/office/drawing/2017/model3d" xmlns:o="urn:schemas-microsoft-com:office:office" xmlns:oel="http://schemas.microsoft.com/office/2019/extlst" xmlns:r="http://schemas.openxmlformats.org/officeDocument/2006/relationships" xmlns:m="http://schemas.openxmlformats.org/officeDocument/2006/math" xmlns:v="urn:schemas-microsoft-com:vml" xmlns:wp14="http://schemas.microsoft.com/office/word/2010/wordprocessingDrawing" xmlns:wp="http://schemas.openxmlformats.org/drawingml/2006/wordprocessingDrawing" xmlns:w10="urn:schemas-microsoft-com:office:word" xmlns:w="http://schemas.openxmlformats.org/wordprocessingml/2006/main" xmlns:w14="http://schemas.microsoft.com/office/word/2010/wordml" xmlns:w15="http://schemas.microsoft.com/office/word/2012/wordml" xmlns:w16cex="http://schemas.microsoft.com/office/word/2018/wordml/cex" xmlns:w16cid="http://schemas.microsoft.com/office/word/2016/wordml/cid" xmlns:w16="http://schemas.microsoft.com/office/word/2018/wordml" xmlns:w16sdtdh="http://schemas.microsoft.com/office/word/2020/wordml/sdtdatahash" xmlns:w16se="http://schemas.microsoft.com/office/word/2015/wordml/symex" xmlns:wpg="http://schemas.microsoft.com/office/word/2010/wordprocessingGroup" xmlns:wpi="http://schemas.microsoft.com/office/word/2010/wordprocessingInk" xmlns:wne="http://schemas.microsoft.com/office/word/2006/wordml" xmlns:wps="http://schemas.microsoft.com/office/word/2010/wordprocessingShape" mc:Ignorable="w14 w15 w16se w16cid w16 w16cex w16sdtdh wp14">
+<w:document xmlns:wpc="http://schemas.microsoft.com/office/word/2010/wordprocessingCanvas" xmlns:cx="http://schemas.microsoft.com/office/drawing/2014/chartex" xmlns:cx1="http://schemas.microsoft.com/office/drawing/2015/9/8/chartex" xmlns:cx2="http://schemas.microsoft.com/office/drawing/2015/10/21/chartex" xmlns:cx3="http://schemas.microsoft.com/office/drawing/2016/5/9/chartex" xmlns:cx4="http://schemas.microsoft.com/office/drawing/2016/5/10/chartex" xmlns:cx5="http://schemas.microsoft.com/office/drawing/2016/5/11/chartex" xmlns:cx6="http://schemas.microsoft.com/office/drawing/2016/5/12/chartex" xmlns:cx7="http://schemas.microsoft.com/office/drawing/2016/5/13/chartex" xmlns:cx8="http://schemas.microsoft.com/office/drawing/2016/5/14/chartex" xmlns:mc="http://schemas.openxmlformats.org/markup-compatibility/2006" xmlns:aink="http://schemas.microsoft.com/office/drawing/2016/ink" xmlns:am3d="http://schemas.microsoft.com/office/drawing/2017/model3d" xmlns:o="urn:schemas-microsoft-com:office:office" xmlns:oel="http://schemas.microsoft.com/office/2019/extlst" xmlns:r="http://schemas.openxmlformats.org/officeDocument/2006/relationships" xmlns:m="http://schemas.openxmlformats.org/officeDocument/2006/math" xmlns:v="urn:schemas-microsoft-com:vml" xmlns:wp14="http://schemas.microsoft.com/office/word/2010/wordprocessingDrawing" xmlns:wp="http://schemas.openxmlformats.org/drawingml/2006/wordprocessingDrawing" xmlns:w10="urn:schemas-microsoft-com:office:word" xmlns:w="http://schemas.openxmlformats.org/wordprocessingml/2006/main" xmlns:w14="http://schemas.microsoft.com/office/word/2010/wordml" xmlns:w15="http://schemas.microsoft.com/office/word/2012/wordml" xmlns:w16cex="http://schemas.microsoft.com/office/word/2018/wordml/cex" xmlns:w16cid="http://schemas.microsoft.com/office/word/2016/wordml/cid" xmlns:w16="http://schemas.microsoft.com/office/word/2018/wordml" xmlns:w16du="http://schemas.microsoft.com/office/word/2023/wordml/word16du" xmlns:w16sdtdh="http://schemas.microsoft.com/office/word/2020/wordml/sdtdatahash" xmlns:w16se="http://schemas.microsoft.com/office/word/2015/wordml/symex" xmlns:wpg="http://schemas.microsoft.com/office/word/2010/wordprocessingGroup" xmlns:wpi="http://schemas.microsoft.com/office/word/2010/wordprocessingInk" xmlns:wne="http://schemas.microsoft.com/office/word/2006/wordml" xmlns:wps="http://schemas.microsoft.com/office/word/2010/wordprocessingShape" mc:Ignorable="w14 w15 w16se w16cid w16 w16cex w16sdtdh w16du wp14">
   <w:body>
     <w:p>
       <w:pPr>
@@ -67,7 +67,7 @@
                 <w:rFonts w:ascii="Myriad-Pro, Calibri, Arial" w:hAnsi="Myriad-Pro, Calibri, Arial"/>
                 <w:b/>
                 <w:bCs w:val="0"/>
-                <w:color w:val="313132"/>
+                <w:color w:val="auto"/>
                 <w:sz w:val="14"/>
                 <w:szCs w:val="14"/>
               </w:rPr>
@@ -78,7 +78,7 @@
                 <w:rFonts w:ascii="Myriad-Pro, Calibri, Arial" w:hAnsi="Myriad-Pro, Calibri, Arial"/>
                 <w:b/>
                 <w:bCs w:val="0"/>
-                <w:color w:val="313132"/>
+                <w:color w:val="auto"/>
                 <w:sz w:val="14"/>
                 <w:szCs w:val="14"/>
               </w:rPr>
@@ -96,7 +96,7 @@
                 <w:rStyle w:val="Strong"/>
                 <w:rFonts w:ascii="Myriad-Pro, Calibri, Arial" w:hAnsi="Myriad-Pro, Calibri, Arial"/>
                 <w:bCs w:val="0"/>
-                <w:color w:val="313132"/>
+                <w:color w:val="auto"/>
                 <w:sz w:val="14"/>
                 <w:szCs w:val="14"/>
               </w:rPr>
@@ -114,7 +114,7 @@
                 <w:rFonts w:ascii="Myriad-Pro, Calibri, Arial" w:hAnsi="Myriad-Pro, Calibri, Arial"/>
                 <w:b/>
                 <w:bCs w:val="0"/>
-                <w:color w:val="313132"/>
+                <w:color w:val="auto"/>
                 <w:sz w:val="14"/>
                 <w:szCs w:val="14"/>
               </w:rPr>
@@ -125,7 +125,7 @@
                 <w:rFonts w:ascii="Myriad-Pro, Calibri, Arial" w:hAnsi="Myriad-Pro, Calibri, Arial"/>
                 <w:b/>
                 <w:bCs w:val="0"/>
-                <w:color w:val="313132"/>
+                <w:color w:val="auto"/>
                 <w:sz w:val="14"/>
                 <w:szCs w:val="14"/>
               </w:rPr>
@@ -136,7 +136,7 @@
                 <w:rStyle w:val="Strong"/>
                 <w:rFonts w:ascii="Myriad-Pro, Calibri, Arial" w:hAnsi="Myriad-Pro, Calibri, Arial"/>
                 <w:b/>
-                <w:color w:val="313132"/>
+                <w:color w:val="auto"/>
                 <w:sz w:val="14"/>
                 <w:szCs w:val="14"/>
               </w:rPr>
@@ -160,11 +160,13 @@
               <w:pStyle w:val="Small"/>
               <w:rPr>
                 <w:rFonts w:ascii="Myriad-Pro, Calibri, Arial" w:hAnsi="Myriad-Pro, Calibri, Arial"/>
+                <w:color w:val="auto"/>
               </w:rPr>
             </w:pPr>
             <w:r>
               <w:rPr>
                 <w:rFonts w:ascii="Myriad-Pro, Calibri, Arial" w:hAnsi="Myriad-Pro, Calibri, Arial"/>
+                <w:color w:val="auto"/>
               </w:rPr>
               <w:t>{</w:t>
             </w:r>
@@ -173,20 +175,16 @@
             <w:r>
               <w:rPr>
                 <w:rFonts w:ascii="Myriad-Pro, Calibri, Arial" w:hAnsi="Myriad-Pro, Calibri, Arial"/>
-              </w:rPr>
-              <w:t>d.</w:t>
-            </w:r>
-            <w:r>
-              <w:rPr>
-                <w:rFonts w:ascii="Myriad-Pro, Calibri, Arial" w:hAnsi="Myriad-Pro, Calibri, Arial"/>
-              </w:rPr>
-              <w:t>recommendations</w:t>
+                <w:color w:val="auto"/>
+              </w:rPr>
+              <w:t>d.recommendations</w:t>
             </w:r>
             <w:proofErr w:type="spellEnd"/>
             <w:proofErr w:type="gramEnd"/>
             <w:r>
               <w:rPr>
                 <w:rFonts w:ascii="Myriad-Pro, Calibri, Arial" w:hAnsi="Myriad-Pro, Calibri, Arial"/>
+                <w:color w:val="auto"/>
               </w:rPr>
               <w:t>[</w:t>
             </w:r>
@@ -194,6 +192,7 @@
             <w:r>
               <w:rPr>
                 <w:rFonts w:ascii="Myriad-Pro, Calibri, Arial" w:hAnsi="Myriad-Pro, Calibri, Arial"/>
+                <w:color w:val="auto"/>
               </w:rPr>
               <w:t>i</w:t>
             </w:r>
@@ -201,20 +200,9 @@
             <w:r>
               <w:rPr>
                 <w:rFonts w:ascii="Myriad-Pro, Calibri, Arial" w:hAnsi="Myriad-Pro, Calibri, Arial"/>
-              </w:rPr>
-              <w:t>].</w:t>
-            </w:r>
-            <w:r>
-              <w:rPr>
-                <w:rFonts w:ascii="Myriad-Pro, Calibri, Arial" w:hAnsi="Myriad-Pro, Calibri, Arial"/>
-              </w:rPr>
-              <w:t>immunization</w:t>
-            </w:r>
-            <w:r>
-              <w:rPr>
-                <w:rFonts w:ascii="Myriad-Pro, Calibri, Arial" w:hAnsi="Myriad-Pro, Calibri, Arial"/>
-              </w:rPr>
-              <w:t>}</w:t>
+                <w:color w:val="auto"/>
+              </w:rPr>
+              <w:t>].immunization}</w:t>
             </w:r>
           </w:p>
         </w:tc>
@@ -227,6 +215,7 @@
               <w:pStyle w:val="Small"/>
               <w:rPr>
                 <w:rFonts w:ascii="Myriad-Pro, Calibri, Arial" w:hAnsi="Myriad-Pro, Calibri, Arial"/>
+                <w:color w:val="auto"/>
               </w:rPr>
             </w:pPr>
           </w:p>
@@ -240,11 +229,13 @@
               <w:pStyle w:val="Small"/>
               <w:rPr>
                 <w:rFonts w:ascii="Myriad-Pro, Calibri, Arial" w:hAnsi="Myriad-Pro, Calibri, Arial"/>
+                <w:color w:val="auto"/>
               </w:rPr>
             </w:pPr>
             <w:r>
               <w:rPr>
                 <w:rFonts w:ascii="Myriad-Pro, Calibri, Arial" w:hAnsi="Myriad-Pro, Calibri, Arial"/>
+                <w:color w:val="auto"/>
               </w:rPr>
               <w:t>{</w:t>
             </w:r>
@@ -253,20 +244,16 @@
             <w:r>
               <w:rPr>
                 <w:rFonts w:ascii="Myriad-Pro, Calibri, Arial" w:hAnsi="Myriad-Pro, Calibri, Arial"/>
-              </w:rPr>
-              <w:t>d.</w:t>
-            </w:r>
-            <w:r>
-              <w:rPr>
-                <w:rFonts w:ascii="Myriad-Pro, Calibri, Arial" w:hAnsi="Myriad-Pro, Calibri, Arial"/>
-              </w:rPr>
-              <w:t>recommendations</w:t>
+                <w:color w:val="auto"/>
+              </w:rPr>
+              <w:t>d.recommendations</w:t>
             </w:r>
             <w:proofErr w:type="spellEnd"/>
             <w:proofErr w:type="gramEnd"/>
             <w:r>
               <w:rPr>
                 <w:rFonts w:ascii="Myriad-Pro, Calibri, Arial" w:hAnsi="Myriad-Pro, Calibri, Arial"/>
+                <w:color w:val="auto"/>
               </w:rPr>
               <w:t>[</w:t>
             </w:r>
@@ -274,6 +261,7 @@
             <w:r>
               <w:rPr>
                 <w:rFonts w:ascii="Myriad-Pro, Calibri, Arial" w:hAnsi="Myriad-Pro, Calibri, Arial"/>
+                <w:color w:val="auto"/>
               </w:rPr>
               <w:t>i</w:t>
             </w:r>
@@ -281,6 +269,7 @@
             <w:r>
               <w:rPr>
                 <w:rFonts w:ascii="Myriad-Pro, Calibri, Arial" w:hAnsi="Myriad-Pro, Calibri, Arial"/>
+                <w:color w:val="auto"/>
               </w:rPr>
               <w:t>].</w:t>
             </w:r>
@@ -288,6 +277,7 @@
             <w:r>
               <w:rPr>
                 <w:rFonts w:ascii="Myriad-Pro, Calibri, Arial" w:hAnsi="Myriad-Pro, Calibri, Arial"/>
+                <w:color w:val="auto"/>
               </w:rPr>
               <w:t>due_date</w:t>
             </w:r>
@@ -295,6 +285,7 @@
             <w:r>
               <w:rPr>
                 <w:rFonts w:ascii="Myriad-Pro, Calibri, Arial" w:hAnsi="Myriad-Pro, Calibri, Arial"/>
+                <w:color w:val="auto"/>
               </w:rPr>
               <w:t>}</w:t>
             </w:r>
@@ -315,11 +306,13 @@
               <w:pStyle w:val="Small"/>
               <w:rPr>
                 <w:rFonts w:ascii="Myriad-Pro, Calibri, Arial" w:hAnsi="Myriad-Pro, Calibri, Arial"/>
+                <w:color w:val="auto"/>
               </w:rPr>
             </w:pPr>
             <w:r>
               <w:rPr>
                 <w:rFonts w:ascii="Myriad-Pro, Calibri, Arial" w:hAnsi="Myriad-Pro, Calibri, Arial"/>
+                <w:color w:val="auto"/>
               </w:rPr>
               <w:t>{</w:t>
             </w:r>
@@ -328,34 +321,18 @@
             <w:r>
               <w:rPr>
                 <w:rFonts w:ascii="Myriad-Pro, Calibri, Arial" w:hAnsi="Myriad-Pro, Calibri, Arial"/>
-              </w:rPr>
-              <w:t>d.</w:t>
-            </w:r>
-            <w:r>
-              <w:rPr>
-                <w:rFonts w:ascii="Myriad-Pro, Calibri, Arial" w:hAnsi="Myriad-Pro, Calibri, Arial"/>
-              </w:rPr>
-              <w:t>recommendations</w:t>
+                <w:color w:val="auto"/>
+              </w:rPr>
+              <w:t>d.recommendations</w:t>
             </w:r>
             <w:proofErr w:type="spellEnd"/>
             <w:proofErr w:type="gramEnd"/>
             <w:r>
               <w:rPr>
                 <w:rFonts w:ascii="Myriad-Pro, Calibri, Arial" w:hAnsi="Myriad-Pro, Calibri, Arial"/>
-              </w:rPr>
-              <w:t>[i+1].</w:t>
-            </w:r>
-            <w:r>
-              <w:rPr>
-                <w:rFonts w:ascii="Myriad-Pro, Calibri, Arial" w:hAnsi="Myriad-Pro, Calibri, Arial"/>
-              </w:rPr>
-              <w:t>immunization</w:t>
-            </w:r>
-            <w:r>
-              <w:rPr>
-                <w:rFonts w:ascii="Myriad-Pro, Calibri, Arial" w:hAnsi="Myriad-Pro, Calibri, Arial"/>
-              </w:rPr>
-              <w:t>}</w:t>
+                <w:color w:val="auto"/>
+              </w:rPr>
+              <w:t>[i+1].immunization}</w:t>
             </w:r>
           </w:p>
         </w:tc>
@@ -368,6 +345,7 @@
               <w:pStyle w:val="Small"/>
               <w:rPr>
                 <w:rFonts w:ascii="Myriad-Pro, Calibri, Arial" w:hAnsi="Myriad-Pro, Calibri, Arial"/>
+                <w:color w:val="auto"/>
               </w:rPr>
             </w:pPr>
           </w:p>
@@ -381,11 +359,13 @@
               <w:pStyle w:val="Small"/>
               <w:rPr>
                 <w:rFonts w:ascii="Myriad-Pro, Calibri, Arial" w:hAnsi="Myriad-Pro, Calibri, Arial"/>
+                <w:color w:val="auto"/>
               </w:rPr>
             </w:pPr>
             <w:r>
               <w:rPr>
                 <w:rFonts w:ascii="Myriad-Pro, Calibri, Arial" w:hAnsi="Myriad-Pro, Calibri, Arial"/>
+                <w:color w:val="auto"/>
               </w:rPr>
               <w:t>{</w:t>
             </w:r>
@@ -394,20 +374,16 @@
             <w:r>
               <w:rPr>
                 <w:rFonts w:ascii="Myriad-Pro, Calibri, Arial" w:hAnsi="Myriad-Pro, Calibri, Arial"/>
-              </w:rPr>
-              <w:t>d.</w:t>
-            </w:r>
-            <w:r>
-              <w:rPr>
-                <w:rFonts w:ascii="Myriad-Pro, Calibri, Arial" w:hAnsi="Myriad-Pro, Calibri, Arial"/>
-              </w:rPr>
-              <w:t>recommendations</w:t>
+                <w:color w:val="auto"/>
+              </w:rPr>
+              <w:t>d.recommendations</w:t>
             </w:r>
             <w:proofErr w:type="spellEnd"/>
             <w:proofErr w:type="gramEnd"/>
             <w:r>
               <w:rPr>
                 <w:rFonts w:ascii="Myriad-Pro, Calibri, Arial" w:hAnsi="Myriad-Pro, Calibri, Arial"/>
+                <w:color w:val="auto"/>
               </w:rPr>
               <w:t>[i+1].</w:t>
             </w:r>
@@ -415,6 +391,7 @@
             <w:r>
               <w:rPr>
                 <w:rFonts w:ascii="Myriad-Pro, Calibri, Arial" w:hAnsi="Myriad-Pro, Calibri, Arial"/>
+                <w:color w:val="auto"/>
               </w:rPr>
               <w:t>due_date</w:t>
             </w:r>
@@ -422,6 +399,7 @@
             <w:r>
               <w:rPr>
                 <w:rFonts w:ascii="Myriad-Pro, Calibri, Arial" w:hAnsi="Myriad-Pro, Calibri, Arial"/>
+                <w:color w:val="auto"/>
               </w:rPr>
               <w:t>}</w:t>
             </w:r>
@@ -581,7 +559,7 @@
                 <w:rFonts w:ascii="Myriad-Pro, Calibri, Arial" w:hAnsi="Myriad-Pro, Calibri, Arial"/>
                 <w:b/>
                 <w:bCs w:val="0"/>
-                <w:color w:val="313132"/>
+                <w:color w:val="auto"/>
                 <w:sz w:val="14"/>
                 <w:szCs w:val="14"/>
               </w:rPr>
@@ -592,7 +570,7 @@
                 <w:rFonts w:ascii="Myriad-Pro, Calibri, Arial" w:hAnsi="Myriad-Pro, Calibri, Arial"/>
                 <w:b/>
                 <w:bCs w:val="0"/>
-                <w:color w:val="313132"/>
+                <w:color w:val="auto"/>
                 <w:sz w:val="14"/>
                 <w:szCs w:val="14"/>
               </w:rPr>
@@ -611,7 +589,7 @@
                 <w:rFonts w:ascii="Myriad-Pro, Calibri, Arial" w:hAnsi="Myriad-Pro, Calibri, Arial"/>
                 <w:b/>
                 <w:bCs w:val="0"/>
-                <w:color w:val="313132"/>
+                <w:color w:val="auto"/>
                 <w:sz w:val="14"/>
                 <w:szCs w:val="14"/>
               </w:rPr>
@@ -622,7 +600,7 @@
                 <w:rFonts w:ascii="Myriad-Pro, Calibri, Arial" w:hAnsi="Myriad-Pro, Calibri, Arial"/>
                 <w:b/>
                 <w:bCs w:val="0"/>
-                <w:color w:val="313132"/>
+                <w:color w:val="auto"/>
                 <w:sz w:val="14"/>
                 <w:szCs w:val="14"/>
               </w:rPr>
@@ -641,7 +619,7 @@
                 <w:rFonts w:ascii="Myriad-Pro, Calibri, Arial" w:hAnsi="Myriad-Pro, Calibri, Arial"/>
                 <w:b/>
                 <w:bCs w:val="0"/>
-                <w:color w:val="313132"/>
+                <w:color w:val="auto"/>
                 <w:sz w:val="14"/>
                 <w:szCs w:val="14"/>
               </w:rPr>
@@ -652,7 +630,7 @@
                 <w:rFonts w:ascii="Myriad-Pro, Calibri, Arial" w:hAnsi="Myriad-Pro, Calibri, Arial"/>
                 <w:b/>
                 <w:bCs w:val="0"/>
-                <w:color w:val="313132"/>
+                <w:color w:val="auto"/>
                 <w:sz w:val="14"/>
                 <w:szCs w:val="14"/>
               </w:rPr>
@@ -662,7 +640,7 @@
               <w:rPr>
                 <w:rStyle w:val="Strong"/>
                 <w:b/>
-                <w:color w:val="313132"/>
+                <w:color w:val="auto"/>
                 <w:sz w:val="14"/>
                 <w:szCs w:val="14"/>
               </w:rPr>
@@ -681,7 +659,7 @@
                 <w:rFonts w:ascii="Myriad-Pro, Calibri, Arial" w:hAnsi="Myriad-Pro, Calibri, Arial"/>
                 <w:b/>
                 <w:bCs w:val="0"/>
-                <w:color w:val="313132"/>
+                <w:color w:val="auto"/>
                 <w:sz w:val="14"/>
                 <w:szCs w:val="14"/>
               </w:rPr>
@@ -692,7 +670,7 @@
                 <w:rFonts w:ascii="Myriad-Pro, Calibri, Arial" w:hAnsi="Myriad-Pro, Calibri, Arial"/>
                 <w:b/>
                 <w:bCs w:val="0"/>
-                <w:color w:val="313132"/>
+                <w:color w:val="auto"/>
                 <w:sz w:val="14"/>
                 <w:szCs w:val="14"/>
               </w:rPr>
@@ -711,7 +689,7 @@
                 <w:rFonts w:ascii="Myriad-Pro, Calibri, Arial" w:hAnsi="Myriad-Pro, Calibri, Arial"/>
                 <w:b/>
                 <w:bCs w:val="0"/>
-                <w:color w:val="313132"/>
+                <w:color w:val="auto"/>
                 <w:sz w:val="14"/>
                 <w:szCs w:val="14"/>
               </w:rPr>
@@ -722,7 +700,7 @@
                 <w:rFonts w:ascii="Myriad-Pro, Calibri, Arial" w:hAnsi="Myriad-Pro, Calibri, Arial"/>
                 <w:b/>
                 <w:bCs w:val="0"/>
-                <w:color w:val="313132"/>
+                <w:color w:val="auto"/>
                 <w:sz w:val="14"/>
                 <w:szCs w:val="14"/>
               </w:rPr>
@@ -741,7 +719,7 @@
                 <w:rFonts w:ascii="Myriad-Pro, Calibri, Arial" w:hAnsi="Myriad-Pro, Calibri, Arial"/>
                 <w:b/>
                 <w:bCs w:val="0"/>
-                <w:color w:val="313132"/>
+                <w:color w:val="auto"/>
                 <w:sz w:val="14"/>
                 <w:szCs w:val="14"/>
               </w:rPr>
@@ -752,7 +730,7 @@
                 <w:rFonts w:ascii="Myriad-Pro, Calibri, Arial" w:hAnsi="Myriad-Pro, Calibri, Arial"/>
                 <w:b/>
                 <w:bCs w:val="0"/>
-                <w:color w:val="313132"/>
+                <w:color w:val="auto"/>
                 <w:sz w:val="14"/>
                 <w:szCs w:val="14"/>
               </w:rPr>
@@ -776,11 +754,13 @@
               <w:pStyle w:val="Small"/>
               <w:rPr>
                 <w:rFonts w:ascii="Myriad-Pro, Calibri, Arial" w:hAnsi="Myriad-Pro, Calibri, Arial"/>
+                <w:color w:val="auto"/>
               </w:rPr>
             </w:pPr>
             <w:r>
               <w:rPr>
                 <w:rFonts w:ascii="Myriad-Pro, Calibri, Arial" w:hAnsi="Myriad-Pro, Calibri, Arial"/>
+                <w:color w:val="auto"/>
               </w:rPr>
               <w:t>{</w:t>
             </w:r>
@@ -789,6 +769,7 @@
             <w:r>
               <w:rPr>
                 <w:rFonts w:ascii="Myriad-Pro, Calibri, Arial" w:hAnsi="Myriad-Pro, Calibri, Arial"/>
+                <w:color w:val="auto"/>
               </w:rPr>
               <w:t>d.records</w:t>
             </w:r>
@@ -797,6 +778,7 @@
             <w:r>
               <w:rPr>
                 <w:rFonts w:ascii="Myriad-Pro, Calibri, Arial" w:hAnsi="Myriad-Pro, Calibri, Arial"/>
+                <w:color w:val="auto"/>
               </w:rPr>
               <w:t>[</w:t>
             </w:r>
@@ -804,6 +786,7 @@
             <w:r>
               <w:rPr>
                 <w:rFonts w:ascii="Myriad-Pro, Calibri, Arial" w:hAnsi="Myriad-Pro, Calibri, Arial"/>
+                <w:color w:val="auto"/>
               </w:rPr>
               <w:t>i</w:t>
             </w:r>
@@ -811,6 +794,7 @@
             <w:r>
               <w:rPr>
                 <w:rFonts w:ascii="Myriad-Pro, Calibri, Arial" w:hAnsi="Myriad-Pro, Calibri, Arial"/>
+                <w:color w:val="auto"/>
               </w:rPr>
               <w:t>].date}</w:t>
             </w:r>
@@ -825,11 +809,13 @@
               <w:pStyle w:val="Small"/>
               <w:rPr>
                 <w:rFonts w:ascii="Myriad-Pro, Calibri, Arial" w:hAnsi="Myriad-Pro, Calibri, Arial"/>
+                <w:color w:val="auto"/>
               </w:rPr>
             </w:pPr>
             <w:r>
               <w:rPr>
                 <w:rFonts w:ascii="Myriad-Pro, Calibri, Arial" w:hAnsi="Myriad-Pro, Calibri, Arial"/>
+                <w:color w:val="auto"/>
               </w:rPr>
               <w:t>{</w:t>
             </w:r>
@@ -838,6 +824,7 @@
             <w:r>
               <w:rPr>
                 <w:rFonts w:ascii="Myriad-Pro, Calibri, Arial" w:hAnsi="Myriad-Pro, Calibri, Arial"/>
+                <w:color w:val="auto"/>
               </w:rPr>
               <w:t>d.records</w:t>
             </w:r>
@@ -846,6 +833,7 @@
             <w:r>
               <w:rPr>
                 <w:rFonts w:ascii="Myriad-Pro, Calibri, Arial" w:hAnsi="Myriad-Pro, Calibri, Arial"/>
+                <w:color w:val="auto"/>
               </w:rPr>
               <w:t>[</w:t>
             </w:r>
@@ -853,6 +841,7 @@
             <w:r>
               <w:rPr>
                 <w:rFonts w:ascii="Myriad-Pro, Calibri, Arial" w:hAnsi="Myriad-Pro, Calibri, Arial"/>
+                <w:color w:val="auto"/>
               </w:rPr>
               <w:t>i</w:t>
             </w:r>
@@ -860,20 +849,9 @@
             <w:r>
               <w:rPr>
                 <w:rFonts w:ascii="Myriad-Pro, Calibri, Arial" w:hAnsi="Myriad-Pro, Calibri, Arial"/>
-              </w:rPr>
-              <w:t>].</w:t>
-            </w:r>
-            <w:r>
-              <w:rPr>
-                <w:rFonts w:ascii="Myriad-Pro, Calibri, Arial" w:hAnsi="Myriad-Pro, Calibri, Arial"/>
-              </w:rPr>
-              <w:t>immunization</w:t>
-            </w:r>
-            <w:r>
-              <w:rPr>
-                <w:rFonts w:ascii="Myriad-Pro, Calibri, Arial" w:hAnsi="Myriad-Pro, Calibri, Arial"/>
-              </w:rPr>
-              <w:t>}</w:t>
+                <w:color w:val="auto"/>
+              </w:rPr>
+              <w:t>].immunization}</w:t>
             </w:r>
           </w:p>
         </w:tc>
@@ -886,11 +864,13 @@
               <w:pStyle w:val="Small"/>
               <w:rPr>
                 <w:rFonts w:ascii="Myriad-Pro, Calibri, Arial" w:hAnsi="Myriad-Pro, Calibri, Arial"/>
+                <w:color w:val="auto"/>
               </w:rPr>
             </w:pPr>
             <w:r>
               <w:rPr>
                 <w:rFonts w:ascii="Myriad-Pro, Calibri, Arial" w:hAnsi="Myriad-Pro, Calibri, Arial"/>
+                <w:color w:val="auto"/>
               </w:rPr>
               <w:t>{</w:t>
             </w:r>
@@ -899,6 +879,7 @@
             <w:r>
               <w:rPr>
                 <w:rFonts w:ascii="Myriad-Pro, Calibri, Arial" w:hAnsi="Myriad-Pro, Calibri, Arial"/>
+                <w:color w:val="auto"/>
               </w:rPr>
               <w:t>d.records</w:t>
             </w:r>
@@ -907,6 +888,7 @@
             <w:r>
               <w:rPr>
                 <w:rFonts w:ascii="Myriad-Pro, Calibri, Arial" w:hAnsi="Myriad-Pro, Calibri, Arial"/>
+                <w:color w:val="auto"/>
               </w:rPr>
               <w:t>[</w:t>
             </w:r>
@@ -914,6 +896,7 @@
             <w:r>
               <w:rPr>
                 <w:rFonts w:ascii="Myriad-Pro, Calibri, Arial" w:hAnsi="Myriad-Pro, Calibri, Arial"/>
+                <w:color w:val="auto"/>
               </w:rPr>
               <w:t>i</w:t>
             </w:r>
@@ -921,14 +904,9 @@
             <w:r>
               <w:rPr>
                 <w:rFonts w:ascii="Myriad-Pro, Calibri, Arial" w:hAnsi="Myriad-Pro, Calibri, Arial"/>
-              </w:rPr>
-              <w:t>].</w:t>
-            </w:r>
-            <w:r>
-              <w:rPr>
-                <w:rFonts w:ascii="Myriad-Pro, Calibri, Arial" w:hAnsi="Myriad-Pro, Calibri, Arial"/>
-              </w:rPr>
-              <w:t>agent}</w:t>
+                <w:color w:val="auto"/>
+              </w:rPr>
+              <w:t>].agent}</w:t>
             </w:r>
           </w:p>
         </w:tc>
@@ -941,11 +919,13 @@
               <w:pStyle w:val="Small"/>
               <w:rPr>
                 <w:rFonts w:ascii="Myriad-Pro, Calibri, Arial" w:hAnsi="Myriad-Pro, Calibri, Arial"/>
+                <w:color w:val="auto"/>
               </w:rPr>
             </w:pPr>
             <w:r>
               <w:rPr>
                 <w:rFonts w:ascii="Myriad-Pro, Calibri, Arial" w:hAnsi="Myriad-Pro, Calibri, Arial"/>
+                <w:color w:val="auto"/>
               </w:rPr>
               <w:t>{</w:t>
             </w:r>
@@ -954,6 +934,7 @@
             <w:r>
               <w:rPr>
                 <w:rFonts w:ascii="Myriad-Pro, Calibri, Arial" w:hAnsi="Myriad-Pro, Calibri, Arial"/>
+                <w:color w:val="auto"/>
               </w:rPr>
               <w:t>d.records</w:t>
             </w:r>
@@ -962,6 +943,7 @@
             <w:r>
               <w:rPr>
                 <w:rFonts w:ascii="Myriad-Pro, Calibri, Arial" w:hAnsi="Myriad-Pro, Calibri, Arial"/>
+                <w:color w:val="auto"/>
               </w:rPr>
               <w:t>[</w:t>
             </w:r>
@@ -969,6 +951,7 @@
             <w:r>
               <w:rPr>
                 <w:rFonts w:ascii="Myriad-Pro, Calibri, Arial" w:hAnsi="Myriad-Pro, Calibri, Arial"/>
+                <w:color w:val="auto"/>
               </w:rPr>
               <w:t>i</w:t>
             </w:r>
@@ -976,14 +959,9 @@
             <w:r>
               <w:rPr>
                 <w:rFonts w:ascii="Myriad-Pro, Calibri, Arial" w:hAnsi="Myriad-Pro, Calibri, Arial"/>
-              </w:rPr>
-              <w:t>].</w:t>
-            </w:r>
-            <w:r>
-              <w:rPr>
-                <w:rFonts w:ascii="Myriad-Pro, Calibri, Arial" w:hAnsi="Myriad-Pro, Calibri, Arial"/>
-              </w:rPr>
-              <w:t>product}</w:t>
+                <w:color w:val="auto"/>
+              </w:rPr>
+              <w:t>].product}</w:t>
             </w:r>
           </w:p>
         </w:tc>
@@ -996,11 +974,13 @@
               <w:pStyle w:val="Small"/>
               <w:rPr>
                 <w:rFonts w:ascii="Myriad-Pro, Calibri, Arial" w:hAnsi="Myriad-Pro, Calibri, Arial"/>
+                <w:color w:val="auto"/>
               </w:rPr>
             </w:pPr>
             <w:r>
               <w:rPr>
                 <w:rFonts w:ascii="Myriad-Pro, Calibri, Arial" w:hAnsi="Myriad-Pro, Calibri, Arial"/>
+                <w:color w:val="auto"/>
               </w:rPr>
               <w:t>{</w:t>
             </w:r>
@@ -1009,6 +989,7 @@
             <w:r>
               <w:rPr>
                 <w:rFonts w:ascii="Myriad-Pro, Calibri, Arial" w:hAnsi="Myriad-Pro, Calibri, Arial"/>
+                <w:color w:val="auto"/>
               </w:rPr>
               <w:t>d.records</w:t>
             </w:r>
@@ -1017,6 +998,7 @@
             <w:r>
               <w:rPr>
                 <w:rFonts w:ascii="Myriad-Pro, Calibri, Arial" w:hAnsi="Myriad-Pro, Calibri, Arial"/>
+                <w:color w:val="auto"/>
               </w:rPr>
               <w:t>[</w:t>
             </w:r>
@@ -1024,6 +1006,7 @@
             <w:r>
               <w:rPr>
                 <w:rFonts w:ascii="Myriad-Pro, Calibri, Arial" w:hAnsi="Myriad-Pro, Calibri, Arial"/>
+                <w:color w:val="auto"/>
               </w:rPr>
               <w:t>i</w:t>
             </w:r>
@@ -1031,6 +1014,7 @@
             <w:r>
               <w:rPr>
                 <w:rFonts w:ascii="Myriad-Pro, Calibri, Arial" w:hAnsi="Myriad-Pro, Calibri, Arial"/>
+                <w:color w:val="auto"/>
               </w:rPr>
               <w:t>].</w:t>
             </w:r>
@@ -1038,6 +1022,7 @@
             <w:r>
               <w:rPr>
                 <w:rFonts w:ascii="Myriad-Pro, Calibri, Arial" w:hAnsi="Myriad-Pro, Calibri, Arial"/>
+                <w:color w:val="auto"/>
               </w:rPr>
               <w:t>provider_clinic</w:t>
             </w:r>
@@ -1045,6 +1030,7 @@
             <w:r>
               <w:rPr>
                 <w:rFonts w:ascii="Myriad-Pro, Calibri, Arial" w:hAnsi="Myriad-Pro, Calibri, Arial"/>
+                <w:color w:val="auto"/>
               </w:rPr>
               <w:t>}</w:t>
             </w:r>
@@ -1059,11 +1045,13 @@
               <w:pStyle w:val="Small"/>
               <w:rPr>
                 <w:rFonts w:ascii="Myriad-Pro, Calibri, Arial" w:hAnsi="Myriad-Pro, Calibri, Arial"/>
+                <w:color w:val="auto"/>
               </w:rPr>
             </w:pPr>
             <w:r>
               <w:rPr>
                 <w:rFonts w:ascii="Myriad-Pro, Calibri, Arial" w:hAnsi="Myriad-Pro, Calibri, Arial"/>
+                <w:color w:val="auto"/>
               </w:rPr>
               <w:t>{</w:t>
             </w:r>
@@ -1072,6 +1060,7 @@
             <w:r>
               <w:rPr>
                 <w:rFonts w:ascii="Myriad-Pro, Calibri, Arial" w:hAnsi="Myriad-Pro, Calibri, Arial"/>
+                <w:color w:val="auto"/>
               </w:rPr>
               <w:t>d.records</w:t>
             </w:r>
@@ -1080,6 +1069,7 @@
             <w:r>
               <w:rPr>
                 <w:rFonts w:ascii="Myriad-Pro, Calibri, Arial" w:hAnsi="Myriad-Pro, Calibri, Arial"/>
+                <w:color w:val="auto"/>
               </w:rPr>
               <w:t>[</w:t>
             </w:r>
@@ -1087,6 +1077,7 @@
             <w:r>
               <w:rPr>
                 <w:rFonts w:ascii="Myriad-Pro, Calibri, Arial" w:hAnsi="Myriad-Pro, Calibri, Arial"/>
+                <w:color w:val="auto"/>
               </w:rPr>
               <w:t>i</w:t>
             </w:r>
@@ -1094,6 +1085,7 @@
             <w:r>
               <w:rPr>
                 <w:rFonts w:ascii="Myriad-Pro, Calibri, Arial" w:hAnsi="Myriad-Pro, Calibri, Arial"/>
+                <w:color w:val="auto"/>
               </w:rPr>
               <w:t>].</w:t>
             </w:r>
@@ -1101,6 +1093,7 @@
             <w:r>
               <w:rPr>
                 <w:rFonts w:ascii="Myriad-Pro, Calibri, Arial" w:hAnsi="Myriad-Pro, Calibri, Arial"/>
+                <w:color w:val="auto"/>
               </w:rPr>
               <w:t>lotNumber</w:t>
             </w:r>
@@ -1108,6 +1101,7 @@
             <w:r>
               <w:rPr>
                 <w:rFonts w:ascii="Myriad-Pro, Calibri, Arial" w:hAnsi="Myriad-Pro, Calibri, Arial"/>
+                <w:color w:val="auto"/>
               </w:rPr>
               <w:t>}</w:t>
             </w:r>
@@ -1128,11 +1122,13 @@
               <w:pStyle w:val="Small"/>
               <w:rPr>
                 <w:rFonts w:ascii="Myriad-Pro, Calibri, Arial" w:hAnsi="Myriad-Pro, Calibri, Arial"/>
+                <w:color w:val="auto"/>
               </w:rPr>
             </w:pPr>
             <w:r>
               <w:rPr>
                 <w:rFonts w:ascii="Myriad-Pro, Calibri, Arial" w:hAnsi="Myriad-Pro, Calibri, Arial"/>
+                <w:color w:val="auto"/>
               </w:rPr>
               <w:t>{</w:t>
             </w:r>
@@ -1141,6 +1137,7 @@
             <w:r>
               <w:rPr>
                 <w:rFonts w:ascii="Myriad-Pro, Calibri, Arial" w:hAnsi="Myriad-Pro, Calibri, Arial"/>
+                <w:color w:val="auto"/>
               </w:rPr>
               <w:t>d.records</w:t>
             </w:r>
@@ -1149,6 +1146,7 @@
             <w:r>
               <w:rPr>
                 <w:rFonts w:ascii="Myriad-Pro, Calibri, Arial" w:hAnsi="Myriad-Pro, Calibri, Arial"/>
+                <w:color w:val="auto"/>
               </w:rPr>
               <w:t>[i+1].date}</w:t>
             </w:r>
@@ -1163,11 +1161,13 @@
               <w:pStyle w:val="Small"/>
               <w:rPr>
                 <w:rFonts w:ascii="Myriad-Pro, Calibri, Arial" w:hAnsi="Myriad-Pro, Calibri, Arial"/>
+                <w:color w:val="auto"/>
               </w:rPr>
             </w:pPr>
             <w:r>
               <w:rPr>
                 <w:rFonts w:ascii="Myriad-Pro, Calibri, Arial" w:hAnsi="Myriad-Pro, Calibri, Arial"/>
+                <w:color w:val="auto"/>
               </w:rPr>
               <w:t>{</w:t>
             </w:r>
@@ -1176,6 +1176,7 @@
             <w:r>
               <w:rPr>
                 <w:rFonts w:ascii="Myriad-Pro, Calibri, Arial" w:hAnsi="Myriad-Pro, Calibri, Arial"/>
+                <w:color w:val="auto"/>
               </w:rPr>
               <w:t>d.records</w:t>
             </w:r>
@@ -1184,20 +1185,9 @@
             <w:r>
               <w:rPr>
                 <w:rFonts w:ascii="Myriad-Pro, Calibri, Arial" w:hAnsi="Myriad-Pro, Calibri, Arial"/>
-              </w:rPr>
-              <w:t>[i+1].</w:t>
-            </w:r>
-            <w:r>
-              <w:rPr>
-                <w:rFonts w:ascii="Myriad-Pro, Calibri, Arial" w:hAnsi="Myriad-Pro, Calibri, Arial"/>
-              </w:rPr>
-              <w:t>immunization</w:t>
-            </w:r>
-            <w:r>
-              <w:rPr>
-                <w:rFonts w:ascii="Myriad-Pro, Calibri, Arial" w:hAnsi="Myriad-Pro, Calibri, Arial"/>
-              </w:rPr>
-              <w:t>}</w:t>
+                <w:color w:val="auto"/>
+              </w:rPr>
+              <w:t>[i+1].immunization}</w:t>
             </w:r>
           </w:p>
         </w:tc>
@@ -1210,11 +1200,13 @@
               <w:pStyle w:val="Small"/>
               <w:rPr>
                 <w:rFonts w:ascii="Myriad-Pro, Calibri, Arial" w:hAnsi="Myriad-Pro, Calibri, Arial"/>
+                <w:color w:val="auto"/>
               </w:rPr>
             </w:pPr>
             <w:r>
               <w:rPr>
                 <w:rFonts w:ascii="Myriad-Pro, Calibri, Arial" w:hAnsi="Myriad-Pro, Calibri, Arial"/>
+                <w:color w:val="auto"/>
               </w:rPr>
               <w:t>{</w:t>
             </w:r>
@@ -1223,6 +1215,7 @@
             <w:r>
               <w:rPr>
                 <w:rFonts w:ascii="Myriad-Pro, Calibri, Arial" w:hAnsi="Myriad-Pro, Calibri, Arial"/>
+                <w:color w:val="auto"/>
               </w:rPr>
               <w:t>d.records</w:t>
             </w:r>
@@ -1231,26 +1224,9 @@
             <w:r>
               <w:rPr>
                 <w:rFonts w:ascii="Myriad-Pro, Calibri, Arial" w:hAnsi="Myriad-Pro, Calibri, Arial"/>
-              </w:rPr>
-              <w:t>[</w:t>
-            </w:r>
-            <w:r>
-              <w:rPr>
-                <w:rFonts w:ascii="Myriad-Pro, Calibri, Arial" w:hAnsi="Myriad-Pro, Calibri, Arial"/>
-              </w:rPr>
-              <w:t>i+1</w:t>
-            </w:r>
-            <w:r>
-              <w:rPr>
-                <w:rFonts w:ascii="Myriad-Pro, Calibri, Arial" w:hAnsi="Myriad-Pro, Calibri, Arial"/>
-              </w:rPr>
-              <w:t>].</w:t>
-            </w:r>
-            <w:r>
-              <w:rPr>
-                <w:rFonts w:ascii="Myriad-Pro, Calibri, Arial" w:hAnsi="Myriad-Pro, Calibri, Arial"/>
-              </w:rPr>
-              <w:t>agent}</w:t>
+                <w:color w:val="auto"/>
+              </w:rPr>
+              <w:t>[i+1].agent}</w:t>
             </w:r>
           </w:p>
         </w:tc>
@@ -1263,11 +1239,13 @@
               <w:pStyle w:val="Small"/>
               <w:rPr>
                 <w:rFonts w:ascii="Myriad-Pro, Calibri, Arial" w:hAnsi="Myriad-Pro, Calibri, Arial"/>
+                <w:color w:val="auto"/>
               </w:rPr>
             </w:pPr>
             <w:r>
               <w:rPr>
                 <w:rFonts w:ascii="Myriad-Pro, Calibri, Arial" w:hAnsi="Myriad-Pro, Calibri, Arial"/>
+                <w:color w:val="auto"/>
               </w:rPr>
               <w:t>{</w:t>
             </w:r>
@@ -1276,6 +1254,7 @@
             <w:r>
               <w:rPr>
                 <w:rFonts w:ascii="Myriad-Pro, Calibri, Arial" w:hAnsi="Myriad-Pro, Calibri, Arial"/>
+                <w:color w:val="auto"/>
               </w:rPr>
               <w:t>d.records</w:t>
             </w:r>
@@ -1284,26 +1263,9 @@
             <w:r>
               <w:rPr>
                 <w:rFonts w:ascii="Myriad-Pro, Calibri, Arial" w:hAnsi="Myriad-Pro, Calibri, Arial"/>
-              </w:rPr>
-              <w:t>[i</w:t>
-            </w:r>
-            <w:r>
-              <w:rPr>
-                <w:rFonts w:ascii="Myriad-Pro, Calibri, Arial" w:hAnsi="Myriad-Pro, Calibri, Arial"/>
-              </w:rPr>
-              <w:t>+1</w:t>
-            </w:r>
-            <w:r>
-              <w:rPr>
-                <w:rFonts w:ascii="Myriad-Pro, Calibri, Arial" w:hAnsi="Myriad-Pro, Calibri, Arial"/>
-              </w:rPr>
-              <w:t>].</w:t>
-            </w:r>
-            <w:r>
-              <w:rPr>
-                <w:rFonts w:ascii="Myriad-Pro, Calibri, Arial" w:hAnsi="Myriad-Pro, Calibri, Arial"/>
-              </w:rPr>
-              <w:t>product}</w:t>
+                <w:color w:val="auto"/>
+              </w:rPr>
+              <w:t>[i+1].product}</w:t>
             </w:r>
           </w:p>
         </w:tc>
@@ -1316,11 +1278,13 @@
               <w:pStyle w:val="Small"/>
               <w:rPr>
                 <w:rFonts w:ascii="Myriad-Pro, Calibri, Arial" w:hAnsi="Myriad-Pro, Calibri, Arial"/>
+                <w:color w:val="auto"/>
               </w:rPr>
             </w:pPr>
             <w:r>
               <w:rPr>
                 <w:rFonts w:ascii="Myriad-Pro, Calibri, Arial" w:hAnsi="Myriad-Pro, Calibri, Arial"/>
+                <w:color w:val="auto"/>
               </w:rPr>
               <w:t>{</w:t>
             </w:r>
@@ -1329,6 +1293,7 @@
             <w:r>
               <w:rPr>
                 <w:rFonts w:ascii="Myriad-Pro, Calibri, Arial" w:hAnsi="Myriad-Pro, Calibri, Arial"/>
+                <w:color w:val="auto"/>
               </w:rPr>
               <w:t>d.records</w:t>
             </w:r>
@@ -1337,25 +1302,15 @@
             <w:r>
               <w:rPr>
                 <w:rFonts w:ascii="Myriad-Pro, Calibri, Arial" w:hAnsi="Myriad-Pro, Calibri, Arial"/>
-              </w:rPr>
-              <w:t>[i</w:t>
-            </w:r>
-            <w:r>
-              <w:rPr>
-                <w:rFonts w:ascii="Myriad-Pro, Calibri, Arial" w:hAnsi="Myriad-Pro, Calibri, Arial"/>
-              </w:rPr>
-              <w:t>+1</w:t>
-            </w:r>
-            <w:r>
-              <w:rPr>
-                <w:rFonts w:ascii="Myriad-Pro, Calibri, Arial" w:hAnsi="Myriad-Pro, Calibri, Arial"/>
-              </w:rPr>
-              <w:t>].</w:t>
+                <w:color w:val="auto"/>
+              </w:rPr>
+              <w:t>[i+1].</w:t>
             </w:r>
             <w:proofErr w:type="spellStart"/>
             <w:r>
               <w:rPr>
                 <w:rFonts w:ascii="Myriad-Pro, Calibri, Arial" w:hAnsi="Myriad-Pro, Calibri, Arial"/>
+                <w:color w:val="auto"/>
               </w:rPr>
               <w:t>provider_clinic</w:t>
             </w:r>
@@ -1363,6 +1318,7 @@
             <w:r>
               <w:rPr>
                 <w:rFonts w:ascii="Myriad-Pro, Calibri, Arial" w:hAnsi="Myriad-Pro, Calibri, Arial"/>
+                <w:color w:val="auto"/>
               </w:rPr>
               <w:t>}</w:t>
             </w:r>
@@ -1377,11 +1333,13 @@
               <w:pStyle w:val="Small"/>
               <w:rPr>
                 <w:rFonts w:ascii="Myriad-Pro, Calibri, Arial" w:hAnsi="Myriad-Pro, Calibri, Arial"/>
+                <w:color w:val="auto"/>
               </w:rPr>
             </w:pPr>
             <w:r>
               <w:rPr>
                 <w:rFonts w:ascii="Myriad-Pro, Calibri, Arial" w:hAnsi="Myriad-Pro, Calibri, Arial"/>
+                <w:color w:val="auto"/>
               </w:rPr>
               <w:t>{</w:t>
             </w:r>
@@ -1390,6 +1348,7 @@
             <w:r>
               <w:rPr>
                 <w:rFonts w:ascii="Myriad-Pro, Calibri, Arial" w:hAnsi="Myriad-Pro, Calibri, Arial"/>
+                <w:color w:val="auto"/>
               </w:rPr>
               <w:t>d.records</w:t>
             </w:r>
@@ -1398,6 +1357,7 @@
             <w:r>
               <w:rPr>
                 <w:rFonts w:ascii="Myriad-Pro, Calibri, Arial" w:hAnsi="Myriad-Pro, Calibri, Arial"/>
+                <w:color w:val="auto"/>
               </w:rPr>
               <w:t>[i+1].</w:t>
             </w:r>
@@ -1405,6 +1365,7 @@
             <w:r>
               <w:rPr>
                 <w:rFonts w:ascii="Myriad-Pro, Calibri, Arial" w:hAnsi="Myriad-Pro, Calibri, Arial"/>
+                <w:color w:val="auto"/>
               </w:rPr>
               <w:t>lotNumber</w:t>
             </w:r>
@@ -1412,6 +1373,7 @@
             <w:r>
               <w:rPr>
                 <w:rFonts w:ascii="Myriad-Pro, Calibri, Arial" w:hAnsi="Myriad-Pro, Calibri, Arial"/>
+                <w:color w:val="auto"/>
               </w:rPr>
               <w:t>}</w:t>
             </w:r>
@@ -1506,7 +1468,7 @@
 </file>
 
 <file path=word/endnotes.xml><?xml version="1.0" encoding="utf-8"?>
-<w:endnotes xmlns:wpc="http://schemas.microsoft.com/office/word/2010/wordprocessingCanvas" xmlns:cx="http://schemas.microsoft.com/office/drawing/2014/chartex" xmlns:cx1="http://schemas.microsoft.com/office/drawing/2015/9/8/chartex" xmlns:cx2="http://schemas.microsoft.com/office/drawing/2015/10/21/chartex" xmlns:cx3="http://schemas.microsoft.com/office/drawing/2016/5/9/chartex" xmlns:cx4="http://schemas.microsoft.com/office/drawing/2016/5/10/chartex" xmlns:cx5="http://schemas.microsoft.com/office/drawing/2016/5/11/chartex" xmlns:cx6="http://schemas.microsoft.com/office/drawing/2016/5/12/chartex" xmlns:cx7="http://schemas.microsoft.com/office/drawing/2016/5/13/chartex" xmlns:cx8="http://schemas.microsoft.com/office/drawing/2016/5/14/chartex" xmlns:mc="http://schemas.openxmlformats.org/markup-compatibility/2006" xmlns:aink="http://schemas.microsoft.com/office/drawing/2016/ink" xmlns:am3d="http://schemas.microsoft.com/office/drawing/2017/model3d" xmlns:o="urn:schemas-microsoft-com:office:office" xmlns:oel="http://schemas.microsoft.com/office/2019/extlst" xmlns:r="http://schemas.openxmlformats.org/officeDocument/2006/relationships" xmlns:m="http://schemas.openxmlformats.org/officeDocument/2006/math" xmlns:v="urn:schemas-microsoft-com:vml" xmlns:wp14="http://schemas.microsoft.com/office/word/2010/wordprocessingDrawing" xmlns:wp="http://schemas.openxmlformats.org/drawingml/2006/wordprocessingDrawing" xmlns:w10="urn:schemas-microsoft-com:office:word" xmlns:w="http://schemas.openxmlformats.org/wordprocessingml/2006/main" xmlns:w14="http://schemas.microsoft.com/office/word/2010/wordml" xmlns:w15="http://schemas.microsoft.com/office/word/2012/wordml" xmlns:w16cex="http://schemas.microsoft.com/office/word/2018/wordml/cex" xmlns:w16cid="http://schemas.microsoft.com/office/word/2016/wordml/cid" xmlns:w16="http://schemas.microsoft.com/office/word/2018/wordml" xmlns:w16sdtdh="http://schemas.microsoft.com/office/word/2020/wordml/sdtdatahash" xmlns:w16se="http://schemas.microsoft.com/office/word/2015/wordml/symex" xmlns:wpg="http://schemas.microsoft.com/office/word/2010/wordprocessingGroup" xmlns:wpi="http://schemas.microsoft.com/office/word/2010/wordprocessingInk" xmlns:wne="http://schemas.microsoft.com/office/word/2006/wordml" xmlns:wps="http://schemas.microsoft.com/office/word/2010/wordprocessingShape" mc:Ignorable="w14 w15 w16se w16cid w16 w16cex w16sdtdh wp14">
+<w:endnotes xmlns:wpc="http://schemas.microsoft.com/office/word/2010/wordprocessingCanvas" xmlns:cx="http://schemas.microsoft.com/office/drawing/2014/chartex" xmlns:cx1="http://schemas.microsoft.com/office/drawing/2015/9/8/chartex" xmlns:cx2="http://schemas.microsoft.com/office/drawing/2015/10/21/chartex" xmlns:cx3="http://schemas.microsoft.com/office/drawing/2016/5/9/chartex" xmlns:cx4="http://schemas.microsoft.com/office/drawing/2016/5/10/chartex" xmlns:cx5="http://schemas.microsoft.com/office/drawing/2016/5/11/chartex" xmlns:cx6="http://schemas.microsoft.com/office/drawing/2016/5/12/chartex" xmlns:cx7="http://schemas.microsoft.com/office/drawing/2016/5/13/chartex" xmlns:cx8="http://schemas.microsoft.com/office/drawing/2016/5/14/chartex" xmlns:mc="http://schemas.openxmlformats.org/markup-compatibility/2006" xmlns:aink="http://schemas.microsoft.com/office/drawing/2016/ink" xmlns:am3d="http://schemas.microsoft.com/office/drawing/2017/model3d" xmlns:o="urn:schemas-microsoft-com:office:office" xmlns:oel="http://schemas.microsoft.com/office/2019/extlst" xmlns:r="http://schemas.openxmlformats.org/officeDocument/2006/relationships" xmlns:m="http://schemas.openxmlformats.org/officeDocument/2006/math" xmlns:v="urn:schemas-microsoft-com:vml" xmlns:wp14="http://schemas.microsoft.com/office/word/2010/wordprocessingDrawing" xmlns:wp="http://schemas.openxmlformats.org/drawingml/2006/wordprocessingDrawing" xmlns:w10="urn:schemas-microsoft-com:office:word" xmlns:w="http://schemas.openxmlformats.org/wordprocessingml/2006/main" xmlns:w14="http://schemas.microsoft.com/office/word/2010/wordml" xmlns:w15="http://schemas.microsoft.com/office/word/2012/wordml" xmlns:w16cex="http://schemas.microsoft.com/office/word/2018/wordml/cex" xmlns:w16cid="http://schemas.microsoft.com/office/word/2016/wordml/cid" xmlns:w16="http://schemas.microsoft.com/office/word/2018/wordml" xmlns:w16du="http://schemas.microsoft.com/office/word/2023/wordml/word16du" xmlns:w16sdtdh="http://schemas.microsoft.com/office/word/2020/wordml/sdtdatahash" xmlns:w16se="http://schemas.microsoft.com/office/word/2015/wordml/symex" xmlns:wpg="http://schemas.microsoft.com/office/word/2010/wordprocessingGroup" xmlns:wpi="http://schemas.microsoft.com/office/word/2010/wordprocessingInk" xmlns:wne="http://schemas.microsoft.com/office/word/2006/wordml" xmlns:wps="http://schemas.microsoft.com/office/word/2010/wordprocessingShape" mc:Ignorable="w14 w15 w16se w16cid w16 w16cex w16sdtdh w16du wp14">
   <w:endnote w:type="separator" w:id="-1">
     <w:p>
       <w:r>
@@ -1525,7 +1487,7 @@
 </file>
 
 <file path=word/footer1.xml><?xml version="1.0" encoding="utf-8"?>
-<w:ftr xmlns:wpc="http://schemas.microsoft.com/office/word/2010/wordprocessingCanvas" xmlns:cx="http://schemas.microsoft.com/office/drawing/2014/chartex" xmlns:cx1="http://schemas.microsoft.com/office/drawing/2015/9/8/chartex" xmlns:cx2="http://schemas.microsoft.com/office/drawing/2015/10/21/chartex" xmlns:cx3="http://schemas.microsoft.com/office/drawing/2016/5/9/chartex" xmlns:cx4="http://schemas.microsoft.com/office/drawing/2016/5/10/chartex" xmlns:cx5="http://schemas.microsoft.com/office/drawing/2016/5/11/chartex" xmlns:cx6="http://schemas.microsoft.com/office/drawing/2016/5/12/chartex" xmlns:cx7="http://schemas.microsoft.com/office/drawing/2016/5/13/chartex" xmlns:cx8="http://schemas.microsoft.com/office/drawing/2016/5/14/chartex" xmlns:mc="http://schemas.openxmlformats.org/markup-compatibility/2006" xmlns:aink="http://schemas.microsoft.com/office/drawing/2016/ink" xmlns:am3d="http://schemas.microsoft.com/office/drawing/2017/model3d" xmlns:o="urn:schemas-microsoft-com:office:office" xmlns:oel="http://schemas.microsoft.com/office/2019/extlst" xmlns:r="http://schemas.openxmlformats.org/officeDocument/2006/relationships" xmlns:m="http://schemas.openxmlformats.org/officeDocument/2006/math" xmlns:v="urn:schemas-microsoft-com:vml" xmlns:wp14="http://schemas.microsoft.com/office/word/2010/wordprocessingDrawing" xmlns:wp="http://schemas.openxmlformats.org/drawingml/2006/wordprocessingDrawing" xmlns:w10="urn:schemas-microsoft-com:office:word" xmlns:w="http://schemas.openxmlformats.org/wordprocessingml/2006/main" xmlns:w14="http://schemas.microsoft.com/office/word/2010/wordml" xmlns:w15="http://schemas.microsoft.com/office/word/2012/wordml" xmlns:w16cex="http://schemas.microsoft.com/office/word/2018/wordml/cex" xmlns:w16cid="http://schemas.microsoft.com/office/word/2016/wordml/cid" xmlns:w16="http://schemas.microsoft.com/office/word/2018/wordml" xmlns:w16sdtdh="http://schemas.microsoft.com/office/word/2020/wordml/sdtdatahash" xmlns:w16se="http://schemas.microsoft.com/office/word/2015/wordml/symex" xmlns:wpg="http://schemas.microsoft.com/office/word/2010/wordprocessingGroup" xmlns:wpi="http://schemas.microsoft.com/office/word/2010/wordprocessingInk" xmlns:wne="http://schemas.microsoft.com/office/word/2006/wordml" xmlns:wps="http://schemas.microsoft.com/office/word/2010/wordprocessingShape" mc:Ignorable="w14 w15 w16se w16cid w16 w16cex w16sdtdh wp14">
+<w:ftr xmlns:wpc="http://schemas.microsoft.com/office/word/2010/wordprocessingCanvas" xmlns:cx="http://schemas.microsoft.com/office/drawing/2014/chartex" xmlns:cx1="http://schemas.microsoft.com/office/drawing/2015/9/8/chartex" xmlns:cx2="http://schemas.microsoft.com/office/drawing/2015/10/21/chartex" xmlns:cx3="http://schemas.microsoft.com/office/drawing/2016/5/9/chartex" xmlns:cx4="http://schemas.microsoft.com/office/drawing/2016/5/10/chartex" xmlns:cx5="http://schemas.microsoft.com/office/drawing/2016/5/11/chartex" xmlns:cx6="http://schemas.microsoft.com/office/drawing/2016/5/12/chartex" xmlns:cx7="http://schemas.microsoft.com/office/drawing/2016/5/13/chartex" xmlns:cx8="http://schemas.microsoft.com/office/drawing/2016/5/14/chartex" xmlns:mc="http://schemas.openxmlformats.org/markup-compatibility/2006" xmlns:aink="http://schemas.microsoft.com/office/drawing/2016/ink" xmlns:am3d="http://schemas.microsoft.com/office/drawing/2017/model3d" xmlns:o="urn:schemas-microsoft-com:office:office" xmlns:oel="http://schemas.microsoft.com/office/2019/extlst" xmlns:r="http://schemas.openxmlformats.org/officeDocument/2006/relationships" xmlns:m="http://schemas.openxmlformats.org/officeDocument/2006/math" xmlns:v="urn:schemas-microsoft-com:vml" xmlns:wp14="http://schemas.microsoft.com/office/word/2010/wordprocessingDrawing" xmlns:wp="http://schemas.openxmlformats.org/drawingml/2006/wordprocessingDrawing" xmlns:w10="urn:schemas-microsoft-com:office:word" xmlns:w="http://schemas.openxmlformats.org/wordprocessingml/2006/main" xmlns:w14="http://schemas.microsoft.com/office/word/2010/wordml" xmlns:w15="http://schemas.microsoft.com/office/word/2012/wordml" xmlns:w16cex="http://schemas.microsoft.com/office/word/2018/wordml/cex" xmlns:w16cid="http://schemas.microsoft.com/office/word/2016/wordml/cid" xmlns:w16="http://schemas.microsoft.com/office/word/2018/wordml" xmlns:w16du="http://schemas.microsoft.com/office/word/2023/wordml/word16du" xmlns:w16sdtdh="http://schemas.microsoft.com/office/word/2020/wordml/sdtdatahash" xmlns:w16se="http://schemas.microsoft.com/office/word/2015/wordml/symex" xmlns:wpg="http://schemas.microsoft.com/office/word/2010/wordprocessingGroup" xmlns:wpi="http://schemas.microsoft.com/office/word/2010/wordprocessingInk" xmlns:wne="http://schemas.microsoft.com/office/word/2006/wordml" xmlns:wps="http://schemas.microsoft.com/office/word/2010/wordprocessingShape" mc:Ignorable="w14 w15 w16se w16cid w16 w16cex w16sdtdh w16du wp14">
   <w:p>
     <w:pPr>
       <w:pStyle w:val="Footer"/>
@@ -1536,7 +1498,7 @@
 </file>
 
 <file path=word/footer2.xml><?xml version="1.0" encoding="utf-8"?>
-<w:ftr xmlns:wpc="http://schemas.microsoft.com/office/word/2010/wordprocessingCanvas" xmlns:cx="http://schemas.microsoft.com/office/drawing/2014/chartex" xmlns:cx1="http://schemas.microsoft.com/office/drawing/2015/9/8/chartex" xmlns:cx2="http://schemas.microsoft.com/office/drawing/2015/10/21/chartex" xmlns:cx3="http://schemas.microsoft.com/office/drawing/2016/5/9/chartex" xmlns:cx4="http://schemas.microsoft.com/office/drawing/2016/5/10/chartex" xmlns:cx5="http://schemas.microsoft.com/office/drawing/2016/5/11/chartex" xmlns:cx6="http://schemas.microsoft.com/office/drawing/2016/5/12/chartex" xmlns:cx7="http://schemas.microsoft.com/office/drawing/2016/5/13/chartex" xmlns:cx8="http://schemas.microsoft.com/office/drawing/2016/5/14/chartex" xmlns:mc="http://schemas.openxmlformats.org/markup-compatibility/2006" xmlns:aink="http://schemas.microsoft.com/office/drawing/2016/ink" xmlns:am3d="http://schemas.microsoft.com/office/drawing/2017/model3d" xmlns:o="urn:schemas-microsoft-com:office:office" xmlns:oel="http://schemas.microsoft.com/office/2019/extlst" xmlns:r="http://schemas.openxmlformats.org/officeDocument/2006/relationships" xmlns:m="http://schemas.openxmlformats.org/officeDocument/2006/math" xmlns:v="urn:schemas-microsoft-com:vml" xmlns:wp14="http://schemas.microsoft.com/office/word/2010/wordprocessingDrawing" xmlns:wp="http://schemas.openxmlformats.org/drawingml/2006/wordprocessingDrawing" xmlns:w10="urn:schemas-microsoft-com:office:word" xmlns:w="http://schemas.openxmlformats.org/wordprocessingml/2006/main" xmlns:w14="http://schemas.microsoft.com/office/word/2010/wordml" xmlns:w15="http://schemas.microsoft.com/office/word/2012/wordml" xmlns:w16cex="http://schemas.microsoft.com/office/word/2018/wordml/cex" xmlns:w16cid="http://schemas.microsoft.com/office/word/2016/wordml/cid" xmlns:w16="http://schemas.microsoft.com/office/word/2018/wordml" xmlns:w16sdtdh="http://schemas.microsoft.com/office/word/2020/wordml/sdtdatahash" xmlns:w16se="http://schemas.microsoft.com/office/word/2015/wordml/symex" xmlns:wpg="http://schemas.microsoft.com/office/word/2010/wordprocessingGroup" xmlns:wpi="http://schemas.microsoft.com/office/word/2010/wordprocessingInk" xmlns:wne="http://schemas.microsoft.com/office/word/2006/wordml" xmlns:wps="http://schemas.microsoft.com/office/word/2010/wordprocessingShape" mc:Ignorable="w14 w15 w16se w16cid w16 w16cex w16sdtdh wp14">
+<w:ftr xmlns:wpc="http://schemas.microsoft.com/office/word/2010/wordprocessingCanvas" xmlns:cx="http://schemas.microsoft.com/office/drawing/2014/chartex" xmlns:cx1="http://schemas.microsoft.com/office/drawing/2015/9/8/chartex" xmlns:cx2="http://schemas.microsoft.com/office/drawing/2015/10/21/chartex" xmlns:cx3="http://schemas.microsoft.com/office/drawing/2016/5/9/chartex" xmlns:cx4="http://schemas.microsoft.com/office/drawing/2016/5/10/chartex" xmlns:cx5="http://schemas.microsoft.com/office/drawing/2016/5/11/chartex" xmlns:cx6="http://schemas.microsoft.com/office/drawing/2016/5/12/chartex" xmlns:cx7="http://schemas.microsoft.com/office/drawing/2016/5/13/chartex" xmlns:cx8="http://schemas.microsoft.com/office/drawing/2016/5/14/chartex" xmlns:mc="http://schemas.openxmlformats.org/markup-compatibility/2006" xmlns:aink="http://schemas.microsoft.com/office/drawing/2016/ink" xmlns:am3d="http://schemas.microsoft.com/office/drawing/2017/model3d" xmlns:o="urn:schemas-microsoft-com:office:office" xmlns:oel="http://schemas.microsoft.com/office/2019/extlst" xmlns:r="http://schemas.openxmlformats.org/officeDocument/2006/relationships" xmlns:m="http://schemas.openxmlformats.org/officeDocument/2006/math" xmlns:v="urn:schemas-microsoft-com:vml" xmlns:wp14="http://schemas.microsoft.com/office/word/2010/wordprocessingDrawing" xmlns:wp="http://schemas.openxmlformats.org/drawingml/2006/wordprocessingDrawing" xmlns:w10="urn:schemas-microsoft-com:office:word" xmlns:w="http://schemas.openxmlformats.org/wordprocessingml/2006/main" xmlns:w14="http://schemas.microsoft.com/office/word/2010/wordml" xmlns:w15="http://schemas.microsoft.com/office/word/2012/wordml" xmlns:w16cex="http://schemas.microsoft.com/office/word/2018/wordml/cex" xmlns:w16cid="http://schemas.microsoft.com/office/word/2016/wordml/cid" xmlns:w16="http://schemas.microsoft.com/office/word/2018/wordml" xmlns:w16du="http://schemas.microsoft.com/office/word/2023/wordml/word16du" xmlns:w16sdtdh="http://schemas.microsoft.com/office/word/2020/wordml/sdtdatahash" xmlns:w16se="http://schemas.microsoft.com/office/word/2015/wordml/symex" xmlns:wpg="http://schemas.microsoft.com/office/word/2010/wordprocessingGroup" xmlns:wpi="http://schemas.microsoft.com/office/word/2010/wordprocessingInk" xmlns:wne="http://schemas.microsoft.com/office/word/2006/wordml" xmlns:wps="http://schemas.microsoft.com/office/word/2010/wordprocessingShape" mc:Ignorable="w14 w15 w16se w16cid w16 w16cex w16sdtdh w16du wp14">
   <w:sdt>
     <w:sdtPr>
       <w:id w:val="-786121602"/>
@@ -1687,7 +1649,7 @@
 </file>
 
 <file path=word/footnotes.xml><?xml version="1.0" encoding="utf-8"?>
-<w:footnotes xmlns:wpc="http://schemas.microsoft.com/office/word/2010/wordprocessingCanvas" xmlns:cx="http://schemas.microsoft.com/office/drawing/2014/chartex" xmlns:cx1="http://schemas.microsoft.com/office/drawing/2015/9/8/chartex" xmlns:cx2="http://schemas.microsoft.com/office/drawing/2015/10/21/chartex" xmlns:cx3="http://schemas.microsoft.com/office/drawing/2016/5/9/chartex" xmlns:cx4="http://schemas.microsoft.com/office/drawing/2016/5/10/chartex" xmlns:cx5="http://schemas.microsoft.com/office/drawing/2016/5/11/chartex" xmlns:cx6="http://schemas.microsoft.com/office/drawing/2016/5/12/chartex" xmlns:cx7="http://schemas.microsoft.com/office/drawing/2016/5/13/chartex" xmlns:cx8="http://schemas.microsoft.com/office/drawing/2016/5/14/chartex" xmlns:mc="http://schemas.openxmlformats.org/markup-compatibility/2006" xmlns:aink="http://schemas.microsoft.com/office/drawing/2016/ink" xmlns:am3d="http://schemas.microsoft.com/office/drawing/2017/model3d" xmlns:o="urn:schemas-microsoft-com:office:office" xmlns:oel="http://schemas.microsoft.com/office/2019/extlst" xmlns:r="http://schemas.openxmlformats.org/officeDocument/2006/relationships" xmlns:m="http://schemas.openxmlformats.org/officeDocument/2006/math" xmlns:v="urn:schemas-microsoft-com:vml" xmlns:wp14="http://schemas.microsoft.com/office/word/2010/wordprocessingDrawing" xmlns:wp="http://schemas.openxmlformats.org/drawingml/2006/wordprocessingDrawing" xmlns:w10="urn:schemas-microsoft-com:office:word" xmlns:w="http://schemas.openxmlformats.org/wordprocessingml/2006/main" xmlns:w14="http://schemas.microsoft.com/office/word/2010/wordml" xmlns:w15="http://schemas.microsoft.com/office/word/2012/wordml" xmlns:w16cex="http://schemas.microsoft.com/office/word/2018/wordml/cex" xmlns:w16cid="http://schemas.microsoft.com/office/word/2016/wordml/cid" xmlns:w16="http://schemas.microsoft.com/office/word/2018/wordml" xmlns:w16sdtdh="http://schemas.microsoft.com/office/word/2020/wordml/sdtdatahash" xmlns:w16se="http://schemas.microsoft.com/office/word/2015/wordml/symex" xmlns:wpg="http://schemas.microsoft.com/office/word/2010/wordprocessingGroup" xmlns:wpi="http://schemas.microsoft.com/office/word/2010/wordprocessingInk" xmlns:wne="http://schemas.microsoft.com/office/word/2006/wordml" xmlns:wps="http://schemas.microsoft.com/office/word/2010/wordprocessingShape" mc:Ignorable="w14 w15 w16se w16cid w16 w16cex w16sdtdh wp14">
+<w:footnotes xmlns:wpc="http://schemas.microsoft.com/office/word/2010/wordprocessingCanvas" xmlns:cx="http://schemas.microsoft.com/office/drawing/2014/chartex" xmlns:cx1="http://schemas.microsoft.com/office/drawing/2015/9/8/chartex" xmlns:cx2="http://schemas.microsoft.com/office/drawing/2015/10/21/chartex" xmlns:cx3="http://schemas.microsoft.com/office/drawing/2016/5/9/chartex" xmlns:cx4="http://schemas.microsoft.com/office/drawing/2016/5/10/chartex" xmlns:cx5="http://schemas.microsoft.com/office/drawing/2016/5/11/chartex" xmlns:cx6="http://schemas.microsoft.com/office/drawing/2016/5/12/chartex" xmlns:cx7="http://schemas.microsoft.com/office/drawing/2016/5/13/chartex" xmlns:cx8="http://schemas.microsoft.com/office/drawing/2016/5/14/chartex" xmlns:mc="http://schemas.openxmlformats.org/markup-compatibility/2006" xmlns:aink="http://schemas.microsoft.com/office/drawing/2016/ink" xmlns:am3d="http://schemas.microsoft.com/office/drawing/2017/model3d" xmlns:o="urn:schemas-microsoft-com:office:office" xmlns:oel="http://schemas.microsoft.com/office/2019/extlst" xmlns:r="http://schemas.openxmlformats.org/officeDocument/2006/relationships" xmlns:m="http://schemas.openxmlformats.org/officeDocument/2006/math" xmlns:v="urn:schemas-microsoft-com:vml" xmlns:wp14="http://schemas.microsoft.com/office/word/2010/wordprocessingDrawing" xmlns:wp="http://schemas.openxmlformats.org/drawingml/2006/wordprocessingDrawing" xmlns:w10="urn:schemas-microsoft-com:office:word" xmlns:w="http://schemas.openxmlformats.org/wordprocessingml/2006/main" xmlns:w14="http://schemas.microsoft.com/office/word/2010/wordml" xmlns:w15="http://schemas.microsoft.com/office/word/2012/wordml" xmlns:w16cex="http://schemas.microsoft.com/office/word/2018/wordml/cex" xmlns:w16cid="http://schemas.microsoft.com/office/word/2016/wordml/cid" xmlns:w16="http://schemas.microsoft.com/office/word/2018/wordml" xmlns:w16du="http://schemas.microsoft.com/office/word/2023/wordml/word16du" xmlns:w16sdtdh="http://schemas.microsoft.com/office/word/2020/wordml/sdtdatahash" xmlns:w16se="http://schemas.microsoft.com/office/word/2015/wordml/symex" xmlns:wpg="http://schemas.microsoft.com/office/word/2010/wordprocessingGroup" xmlns:wpi="http://schemas.microsoft.com/office/word/2010/wordprocessingInk" xmlns:wne="http://schemas.microsoft.com/office/word/2006/wordml" xmlns:wps="http://schemas.microsoft.com/office/word/2010/wordprocessingShape" mc:Ignorable="w14 w15 w16se w16cid w16 w16cex w16sdtdh w16du wp14">
   <w:footnote w:type="separator" w:id="-1">
     <w:p>
       <w:r>
@@ -1706,7 +1668,7 @@
 </file>
 
 <file path=word/header1.xml><?xml version="1.0" encoding="utf-8"?>
-<w:hdr xmlns:wpc="http://schemas.microsoft.com/office/word/2010/wordprocessingCanvas" xmlns:cx="http://schemas.microsoft.com/office/drawing/2014/chartex" xmlns:cx1="http://schemas.microsoft.com/office/drawing/2015/9/8/chartex" xmlns:cx2="http://schemas.microsoft.com/office/drawing/2015/10/21/chartex" xmlns:cx3="http://schemas.microsoft.com/office/drawing/2016/5/9/chartex" xmlns:cx4="http://schemas.microsoft.com/office/drawing/2016/5/10/chartex" xmlns:cx5="http://schemas.microsoft.com/office/drawing/2016/5/11/chartex" xmlns:cx6="http://schemas.microsoft.com/office/drawing/2016/5/12/chartex" xmlns:cx7="http://schemas.microsoft.com/office/drawing/2016/5/13/chartex" xmlns:cx8="http://schemas.microsoft.com/office/drawing/2016/5/14/chartex" xmlns:mc="http://schemas.openxmlformats.org/markup-compatibility/2006" xmlns:aink="http://schemas.microsoft.com/office/drawing/2016/ink" xmlns:am3d="http://schemas.microsoft.com/office/drawing/2017/model3d" xmlns:o="urn:schemas-microsoft-com:office:office" xmlns:oel="http://schemas.microsoft.com/office/2019/extlst" xmlns:r="http://schemas.openxmlformats.org/officeDocument/2006/relationships" xmlns:m="http://schemas.openxmlformats.org/officeDocument/2006/math" xmlns:v="urn:schemas-microsoft-com:vml" xmlns:wp14="http://schemas.microsoft.com/office/word/2010/wordprocessingDrawing" xmlns:wp="http://schemas.openxmlformats.org/drawingml/2006/wordprocessingDrawing" xmlns:w10="urn:schemas-microsoft-com:office:word" xmlns:w="http://schemas.openxmlformats.org/wordprocessingml/2006/main" xmlns:w14="http://schemas.microsoft.com/office/word/2010/wordml" xmlns:w15="http://schemas.microsoft.com/office/word/2012/wordml" xmlns:w16cex="http://schemas.microsoft.com/office/word/2018/wordml/cex" xmlns:w16cid="http://schemas.microsoft.com/office/word/2016/wordml/cid" xmlns:w16="http://schemas.microsoft.com/office/word/2018/wordml" xmlns:w16sdtdh="http://schemas.microsoft.com/office/word/2020/wordml/sdtdatahash" xmlns:w16se="http://schemas.microsoft.com/office/word/2015/wordml/symex" xmlns:wpg="http://schemas.microsoft.com/office/word/2010/wordprocessingGroup" xmlns:wpi="http://schemas.microsoft.com/office/word/2010/wordprocessingInk" xmlns:wne="http://schemas.microsoft.com/office/word/2006/wordml" xmlns:wps="http://schemas.microsoft.com/office/word/2010/wordprocessingShape" mc:Ignorable="w14 w15 w16se w16cid w16 w16cex w16sdtdh wp14">
+<w:hdr xmlns:wpc="http://schemas.microsoft.com/office/word/2010/wordprocessingCanvas" xmlns:cx="http://schemas.microsoft.com/office/drawing/2014/chartex" xmlns:cx1="http://schemas.microsoft.com/office/drawing/2015/9/8/chartex" xmlns:cx2="http://schemas.microsoft.com/office/drawing/2015/10/21/chartex" xmlns:cx3="http://schemas.microsoft.com/office/drawing/2016/5/9/chartex" xmlns:cx4="http://schemas.microsoft.com/office/drawing/2016/5/10/chartex" xmlns:cx5="http://schemas.microsoft.com/office/drawing/2016/5/11/chartex" xmlns:cx6="http://schemas.microsoft.com/office/drawing/2016/5/12/chartex" xmlns:cx7="http://schemas.microsoft.com/office/drawing/2016/5/13/chartex" xmlns:cx8="http://schemas.microsoft.com/office/drawing/2016/5/14/chartex" xmlns:mc="http://schemas.openxmlformats.org/markup-compatibility/2006" xmlns:aink="http://schemas.microsoft.com/office/drawing/2016/ink" xmlns:am3d="http://schemas.microsoft.com/office/drawing/2017/model3d" xmlns:o="urn:schemas-microsoft-com:office:office" xmlns:oel="http://schemas.microsoft.com/office/2019/extlst" xmlns:r="http://schemas.openxmlformats.org/officeDocument/2006/relationships" xmlns:m="http://schemas.openxmlformats.org/officeDocument/2006/math" xmlns:v="urn:schemas-microsoft-com:vml" xmlns:wp14="http://schemas.microsoft.com/office/word/2010/wordprocessingDrawing" xmlns:wp="http://schemas.openxmlformats.org/drawingml/2006/wordprocessingDrawing" xmlns:w10="urn:schemas-microsoft-com:office:word" xmlns:w="http://schemas.openxmlformats.org/wordprocessingml/2006/main" xmlns:w14="http://schemas.microsoft.com/office/word/2010/wordml" xmlns:w15="http://schemas.microsoft.com/office/word/2012/wordml" xmlns:w16cex="http://schemas.microsoft.com/office/word/2018/wordml/cex" xmlns:w16cid="http://schemas.microsoft.com/office/word/2016/wordml/cid" xmlns:w16="http://schemas.microsoft.com/office/word/2018/wordml" xmlns:w16du="http://schemas.microsoft.com/office/word/2023/wordml/word16du" xmlns:w16sdtdh="http://schemas.microsoft.com/office/word/2020/wordml/sdtdatahash" xmlns:w16se="http://schemas.microsoft.com/office/word/2015/wordml/symex" xmlns:wpg="http://schemas.microsoft.com/office/word/2010/wordprocessingGroup" xmlns:wpi="http://schemas.microsoft.com/office/word/2010/wordprocessingInk" xmlns:wne="http://schemas.microsoft.com/office/word/2006/wordml" xmlns:wps="http://schemas.microsoft.com/office/word/2010/wordprocessingShape" mc:Ignorable="w14 w15 w16se w16cid w16 w16cex w16sdtdh w16du wp14">
   <w:tbl>
     <w:tblPr>
       <w:tblStyle w:val="TableGrid"/>
@@ -2201,7 +2163,7 @@
 </file>
 
 <file path=word/styles.xml><?xml version="1.0" encoding="utf-8"?>
-<w:styles xmlns:mc="http://schemas.openxmlformats.org/markup-compatibility/2006" xmlns:r="http://schemas.openxmlformats.org/officeDocument/2006/relationships" xmlns:w="http://schemas.openxmlformats.org/wordprocessingml/2006/main" xmlns:w14="http://schemas.microsoft.com/office/word/2010/wordml" xmlns:w15="http://schemas.microsoft.com/office/word/2012/wordml" xmlns:w16cex="http://schemas.microsoft.com/office/word/2018/wordml/cex" xmlns:w16cid="http://schemas.microsoft.com/office/word/2016/wordml/cid" xmlns:w16="http://schemas.microsoft.com/office/word/2018/wordml" xmlns:w16sdtdh="http://schemas.microsoft.com/office/word/2020/wordml/sdtdatahash" xmlns:w16se="http://schemas.microsoft.com/office/word/2015/wordml/symex" mc:Ignorable="w14 w15 w16se w16cid w16 w16cex w16sdtdh">
+<w:styles xmlns:mc="http://schemas.openxmlformats.org/markup-compatibility/2006" xmlns:r="http://schemas.openxmlformats.org/officeDocument/2006/relationships" xmlns:w="http://schemas.openxmlformats.org/wordprocessingml/2006/main" xmlns:w14="http://schemas.microsoft.com/office/word/2010/wordml" xmlns:w15="http://schemas.microsoft.com/office/word/2012/wordml" xmlns:w16cex="http://schemas.microsoft.com/office/word/2018/wordml/cex" xmlns:w16cid="http://schemas.microsoft.com/office/word/2016/wordml/cid" xmlns:w16="http://schemas.microsoft.com/office/word/2018/wordml" xmlns:w16du="http://schemas.microsoft.com/office/word/2023/wordml/word16du" xmlns:w16sdtdh="http://schemas.microsoft.com/office/word/2020/wordml/sdtdatahash" xmlns:w16se="http://schemas.microsoft.com/office/word/2015/wordml/symex" mc:Ignorable="w14 w15 w16se w16cid w16 w16cex w16sdtdh w16du">
   <w:docDefaults>
     <w:rPrDefault>
       <w:rPr>
@@ -2817,13 +2779,12 @@
     <w:name w:val="Health Gateway Export Table"/>
     <w:basedOn w:val="TableNormal"/>
     <w:uiPriority w:val="99"/>
-    <w:rsid w:val="00D6614B"/>
+    <w:rsid w:val="00813446"/>
     <w:pPr>
       <w:spacing w:after="0" w:line="240" w:lineRule="auto"/>
     </w:pPr>
     <w:rPr>
       <w:rFonts w:ascii="BC Sans" w:hAnsi="BC Sans"/>
-      <w:color w:val="606060"/>
       <w:sz w:val="14"/>
     </w:rPr>
     <w:tblPr>
@@ -2841,6 +2802,7 @@
       </w:tblCellMar>
     </w:tblPr>
     <w:tcPr>
+      <w:shd w:val="clear" w:color="auto" w:fill="auto"/>
       <w:vAlign w:val="center"/>
     </w:tcPr>
     <w:tblStylePr w:type="firstRow">
@@ -2852,7 +2814,7 @@
     <w:tblStylePr w:type="band1Horz">
       <w:tblPr/>
       <w:tcPr>
-        <w:shd w:val="clear" w:color="auto" w:fill="E7E6E6"/>
+        <w:shd w:val="clear" w:color="auto" w:fill="F2F2F2" w:themeFill="background1" w:themeFillShade="F2"/>
       </w:tcPr>
     </w:tblStylePr>
   </w:style>

</xml_diff>